<commit_message>
Correção do Primeiro erro
Correção do Primeiro erro e inicio da Criação do próximo teste
</commit_message>
<xml_diff>
--- a/NAC1 - DesafioJUNIT.docx
+++ b/NAC1 - DesafioJUNIT.docx
@@ -3510,6 +3510,271 @@
       </w:r>
       <w:r>
         <w:t>, portanto devemos fazer algumas correções no código.</w:t>
+      </w:r>
+    </w:p>
+    <w:p>
+      <w:r>
+        <w:t xml:space="preserve">Devemos corrigir o erro “Resposta </w:t>
+      </w:r>
+      <w:proofErr w:type="spellStart"/>
+      <w:r>
+        <w:t>cannot</w:t>
+      </w:r>
+      <w:proofErr w:type="spellEnd"/>
+      <w:r>
+        <w:t xml:space="preserve"> </w:t>
+      </w:r>
+      <w:proofErr w:type="spellStart"/>
+      <w:r>
+        <w:t>be</w:t>
+      </w:r>
+      <w:proofErr w:type="spellEnd"/>
+      <w:r>
+        <w:t xml:space="preserve"> </w:t>
+      </w:r>
+      <w:proofErr w:type="spellStart"/>
+      <w:r>
+        <w:t>resolved</w:t>
+      </w:r>
+      <w:proofErr w:type="spellEnd"/>
+      <w:r>
+        <w:t xml:space="preserve"> </w:t>
+      </w:r>
+      <w:proofErr w:type="spellStart"/>
+      <w:r>
+        <w:t>to</w:t>
+      </w:r>
+      <w:proofErr w:type="spellEnd"/>
+      <w:r>
+        <w:t xml:space="preserve"> a </w:t>
+      </w:r>
+      <w:proofErr w:type="spellStart"/>
+      <w:r>
+        <w:t>type</w:t>
+      </w:r>
+      <w:proofErr w:type="spellEnd"/>
+      <w:r>
+        <w:t>/</w:t>
+      </w:r>
+      <w:proofErr w:type="spellStart"/>
+      <w:r>
+        <w:t>variable</w:t>
+      </w:r>
+      <w:proofErr w:type="spellEnd"/>
+      <w:r>
+        <w:t>”</w:t>
+      </w:r>
+      <w:r>
+        <w:t>.</w:t>
+      </w:r>
+    </w:p>
+    <w:p>
+      <w:r>
+        <w:t>Ou seja</w:t>
+      </w:r>
+      <w:r>
+        <w:t>,</w:t>
+      </w:r>
+      <w:r>
+        <w:t xml:space="preserve"> devemos criar a</w:t>
+      </w:r>
+      <w:r>
+        <w:t xml:space="preserve"> </w:t>
+      </w:r>
+      <w:proofErr w:type="spellStart"/>
+      <w:r>
+        <w:t>enum</w:t>
+      </w:r>
+      <w:proofErr w:type="spellEnd"/>
+      <w:r>
+        <w:t xml:space="preserve"> </w:t>
+      </w:r>
+      <w:proofErr w:type="spellStart"/>
+      <w:r>
+        <w:t>class</w:t>
+      </w:r>
+      <w:proofErr w:type="spellEnd"/>
+      <w:r>
+        <w:t xml:space="preserve"> Resposta</w:t>
+      </w:r>
+      <w:r>
+        <w:t>.</w:t>
+      </w:r>
+    </w:p>
+    <w:p>
+      <w:r>
+        <w:rPr>
+          <w:noProof/>
+        </w:rPr>
+        <mc:AlternateContent>
+          <mc:Choice Requires="wps">
+            <w:drawing>
+              <wp:anchor distT="45720" distB="45720" distL="114300" distR="114300" simplePos="0" relativeHeight="251661312" behindDoc="0" locked="0" layoutInCell="1" allowOverlap="1">
+                <wp:simplePos x="0" y="0"/>
+                <wp:positionH relativeFrom="margin">
+                  <wp:align>left</wp:align>
+                </wp:positionH>
+                <wp:positionV relativeFrom="paragraph">
+                  <wp:posOffset>55659</wp:posOffset>
+                </wp:positionV>
+                <wp:extent cx="2543810" cy="1470660"/>
+                <wp:effectExtent l="0" t="0" r="27940" b="15240"/>
+                <wp:wrapSquare wrapText="bothSides"/>
+                <wp:docPr id="1" name="Text Box 2"/>
+                <wp:cNvGraphicFramePr>
+                  <a:graphicFrameLocks xmlns:a="http://schemas.openxmlformats.org/drawingml/2006/main"/>
+                </wp:cNvGraphicFramePr>
+                <a:graphic xmlns:a="http://schemas.openxmlformats.org/drawingml/2006/main">
+                  <a:graphicData uri="http://schemas.microsoft.com/office/word/2010/wordprocessingShape">
+                    <wps:wsp>
+                      <wps:cNvSpPr txBox="1">
+                        <a:spLocks noChangeArrowheads="1"/>
+                      </wps:cNvSpPr>
+                      <wps:spPr bwMode="auto">
+                        <a:xfrm>
+                          <a:off x="0" y="0"/>
+                          <a:ext cx="2544418" cy="1470992"/>
+                        </a:xfrm>
+                        <a:prstGeom prst="rect">
+                          <a:avLst/>
+                        </a:prstGeom>
+                        <a:solidFill>
+                          <a:srgbClr val="FFFFFF"/>
+                        </a:solidFill>
+                        <a:ln w="9525">
+                          <a:solidFill>
+                            <a:srgbClr val="000000"/>
+                          </a:solidFill>
+                          <a:miter lim="800000"/>
+                          <a:headEnd/>
+                          <a:tailEnd/>
+                        </a:ln>
+                      </wps:spPr>
+                      <wps:txbx>
+                        <w:txbxContent>
+                          <w:p>
+                            <w:proofErr w:type="spellStart"/>
+                            <w:r>
+                              <w:t>public</w:t>
+                            </w:r>
+                            <w:proofErr w:type="spellEnd"/>
+                            <w:r>
+                              <w:t xml:space="preserve"> </w:t>
+                            </w:r>
+                            <w:proofErr w:type="spellStart"/>
+                            <w:r>
+                              <w:t>enum</w:t>
+                            </w:r>
+                            <w:proofErr w:type="spellEnd"/>
+                            <w:r>
+                              <w:t xml:space="preserve"> Resposta {</w:t>
+                            </w:r>
+                          </w:p>
+                          <w:p/>
+                          <w:p>
+                            <w:r>
+                              <w:tab/>
+                            </w:r>
+                            <w:r>
+                              <w:tab/>
+                            </w:r>
+                            <w:proofErr w:type="gramStart"/>
+                            <w:r>
+                              <w:t>DELACAO,INOCENTE</w:t>
+                            </w:r>
+                            <w:proofErr w:type="gramEnd"/>
+                          </w:p>
+                          <w:p>
+                            <w:r>
+                              <w:tab/>
+                            </w:r>
+                          </w:p>
+                          <w:p>
+                            <w:r>
+                              <w:t>}</w:t>
+                            </w:r>
+                          </w:p>
+                        </w:txbxContent>
+                      </wps:txbx>
+                      <wps:bodyPr rot="0" vert="horz" wrap="square" lIns="91440" tIns="45720" rIns="91440" bIns="45720" anchor="t" anchorCtr="0">
+                        <a:noAutofit/>
+                      </wps:bodyPr>
+                    </wps:wsp>
+                  </a:graphicData>
+                </a:graphic>
+                <wp14:sizeRelH relativeFrom="margin">
+                  <wp14:pctWidth>0</wp14:pctWidth>
+                </wp14:sizeRelH>
+                <wp14:sizeRelV relativeFrom="margin">
+                  <wp14:pctHeight>0</wp14:pctHeight>
+                </wp14:sizeRelV>
+              </wp:anchor>
+            </w:drawing>
+          </mc:Choice>
+          <mc:Fallback>
+            <w:pict>
+              <v:shape id="_x0000_s1027" type="#_x0000_t202" style="position:absolute;margin-left:0;margin-top:4.4pt;width:200.3pt;height:115.8pt;z-index:251661312;visibility:visible;mso-wrap-style:square;mso-width-percent:0;mso-height-percent:0;mso-wrap-distance-left:9pt;mso-wrap-distance-top:3.6pt;mso-wrap-distance-right:9pt;mso-wrap-distance-bottom:3.6pt;mso-position-horizontal:left;mso-position-horizontal-relative:margin;mso-position-vertical:absolute;mso-position-vertical-relative:text;mso-width-percent:0;mso-height-percent:0;mso-width-relative:margin;mso-height-relative:margin;v-text-anchor:top" o:gfxdata="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">
+                <v:textbox>
+                  <w:txbxContent>
+                    <w:p>
+                      <w:proofErr w:type="spellStart"/>
+                      <w:r>
+                        <w:t>public</w:t>
+                      </w:r>
+                      <w:proofErr w:type="spellEnd"/>
+                      <w:r>
+                        <w:t xml:space="preserve"> </w:t>
+                      </w:r>
+                      <w:proofErr w:type="spellStart"/>
+                      <w:r>
+                        <w:t>enum</w:t>
+                      </w:r>
+                      <w:proofErr w:type="spellEnd"/>
+                      <w:r>
+                        <w:t xml:space="preserve"> Resposta {</w:t>
+                      </w:r>
+                    </w:p>
+                    <w:p/>
+                    <w:p>
+                      <w:r>
+                        <w:tab/>
+                      </w:r>
+                      <w:r>
+                        <w:tab/>
+                      </w:r>
+                      <w:proofErr w:type="gramStart"/>
+                      <w:r>
+                        <w:t>DELACAO,INOCENTE</w:t>
+                      </w:r>
+                      <w:proofErr w:type="gramEnd"/>
+                    </w:p>
+                    <w:p>
+                      <w:r>
+                        <w:tab/>
+                      </w:r>
+                    </w:p>
+                    <w:p>
+                      <w:r>
+                        <w:t>}</w:t>
+                      </w:r>
+                    </w:p>
+                  </w:txbxContent>
+                </v:textbox>
+                <w10:wrap type="square" anchorx="margin"/>
+              </v:shape>
+            </w:pict>
+          </mc:Fallback>
+        </mc:AlternateContent>
+      </w:r>
+    </w:p>
+    <w:p/>
+    <w:p/>
+    <w:p/>
+    <w:p/>
+    <w:p/>
+    <w:p>
+      <w:r>
+        <w:t>Agora o teste de condenação mutua está correto, não apresenta erros.</w:t>
       </w:r>
       <w:bookmarkStart w:id="0" w:name="_GoBack"/>
       <w:bookmarkEnd w:id="0"/>

</xml_diff>

<commit_message>
Criação do teste INOCENCIA
Criação do teste INOCENCIA, resultado do teste e inicio do próximo teste.
</commit_message>
<xml_diff>
--- a/NAC1 - DesafioJUNIT.docx
+++ b/NAC1 - DesafioJUNIT.docx
@@ -3774,11 +3774,2565 @@
     <w:p/>
     <w:p>
       <w:r>
-        <w:t>Agora o teste de condenação mutua está correto, não apresenta erros.</w:t>
+        <w:rPr>
+          <w:noProof/>
+        </w:rPr>
+        <mc:AlternateContent>
+          <mc:Choice Requires="wps">
+            <w:drawing>
+              <wp:anchor distT="45720" distB="45720" distL="114300" distR="114300" simplePos="0" relativeHeight="251663360" behindDoc="0" locked="0" layoutInCell="1" allowOverlap="1">
+                <wp:simplePos x="0" y="0"/>
+                <wp:positionH relativeFrom="column">
+                  <wp:posOffset>-118110</wp:posOffset>
+                </wp:positionH>
+                <wp:positionV relativeFrom="paragraph">
+                  <wp:posOffset>471805</wp:posOffset>
+                </wp:positionV>
+                <wp:extent cx="6320790" cy="5358765"/>
+                <wp:effectExtent l="0" t="0" r="22860" b="13335"/>
+                <wp:wrapSquare wrapText="bothSides"/>
+                <wp:docPr id="2" name="Text Box 2"/>
+                <wp:cNvGraphicFramePr>
+                  <a:graphicFrameLocks xmlns:a="http://schemas.openxmlformats.org/drawingml/2006/main"/>
+                </wp:cNvGraphicFramePr>
+                <a:graphic xmlns:a="http://schemas.openxmlformats.org/drawingml/2006/main">
+                  <a:graphicData uri="http://schemas.microsoft.com/office/word/2010/wordprocessingShape">
+                    <wps:wsp>
+                      <wps:cNvSpPr txBox="1">
+                        <a:spLocks noChangeArrowheads="1"/>
+                      </wps:cNvSpPr>
+                      <wps:spPr bwMode="auto">
+                        <a:xfrm>
+                          <a:off x="0" y="0"/>
+                          <a:ext cx="6320790" cy="5358765"/>
+                        </a:xfrm>
+                        <a:prstGeom prst="rect">
+                          <a:avLst/>
+                        </a:prstGeom>
+                        <a:solidFill>
+                          <a:srgbClr val="FFFFFF"/>
+                        </a:solidFill>
+                        <a:ln w="9525">
+                          <a:solidFill>
+                            <a:srgbClr val="000000"/>
+                          </a:solidFill>
+                          <a:miter lim="800000"/>
+                          <a:headEnd/>
+                          <a:tailEnd/>
+                        </a:ln>
+                      </wps:spPr>
+                      <wps:txbx>
+                        <w:txbxContent>
+                          <w:p>
+                            <w:pPr>
+                              <w:rPr>
+                                <w:sz w:val="14"/>
+                                <w:szCs w:val="14"/>
+                                <w:lang w:val="en-US"/>
+                              </w:rPr>
+                            </w:pPr>
+                            <w:r>
+                              <w:rPr>
+                                <w:sz w:val="14"/>
+                                <w:szCs w:val="14"/>
+                                <w:lang w:val="en-US"/>
+                              </w:rPr>
+                              <w:t xml:space="preserve">import static </w:t>
+                            </w:r>
+                            <w:proofErr w:type="spellStart"/>
+                            <w:proofErr w:type="gramStart"/>
+                            <w:r>
+                              <w:rPr>
+                                <w:sz w:val="14"/>
+                                <w:szCs w:val="14"/>
+                                <w:lang w:val="en-US"/>
+                              </w:rPr>
+                              <w:t>org.junit.jupiter.api.Assertions.assertEquals</w:t>
+                            </w:r>
+                            <w:proofErr w:type="spellEnd"/>
+                            <w:proofErr w:type="gramEnd"/>
+                            <w:r>
+                              <w:rPr>
+                                <w:sz w:val="14"/>
+                                <w:szCs w:val="14"/>
+                                <w:lang w:val="en-US"/>
+                              </w:rPr>
+                              <w:t>;</w:t>
+                            </w:r>
+                          </w:p>
+                          <w:p>
+                            <w:pPr>
+                              <w:rPr>
+                                <w:sz w:val="14"/>
+                                <w:szCs w:val="14"/>
+                                <w:lang w:val="en-US"/>
+                              </w:rPr>
+                            </w:pPr>
+                            <w:r>
+                              <w:rPr>
+                                <w:sz w:val="14"/>
+                                <w:szCs w:val="14"/>
+                                <w:lang w:val="en-US"/>
+                              </w:rPr>
+                              <w:t xml:space="preserve">import </w:t>
+                            </w:r>
+                            <w:proofErr w:type="spellStart"/>
+                            <w:proofErr w:type="gramStart"/>
+                            <w:r>
+                              <w:rPr>
+                                <w:sz w:val="14"/>
+                                <w:szCs w:val="14"/>
+                                <w:lang w:val="en-US"/>
+                              </w:rPr>
+                              <w:t>org.junit.jupiter.api.Test</w:t>
+                            </w:r>
+                            <w:proofErr w:type="spellEnd"/>
+                            <w:proofErr w:type="gramEnd"/>
+                            <w:r>
+                              <w:rPr>
+                                <w:sz w:val="14"/>
+                                <w:szCs w:val="14"/>
+                                <w:lang w:val="en-US"/>
+                              </w:rPr>
+                              <w:t>;</w:t>
+                            </w:r>
+                          </w:p>
+                          <w:p>
+                            <w:pPr>
+                              <w:rPr>
+                                <w:sz w:val="14"/>
+                                <w:szCs w:val="14"/>
+                              </w:rPr>
+                            </w:pPr>
+                            <w:proofErr w:type="spellStart"/>
+                            <w:r>
+                              <w:rPr>
+                                <w:sz w:val="14"/>
+                                <w:szCs w:val="14"/>
+                              </w:rPr>
+                              <w:t>class</w:t>
+                            </w:r>
+                            <w:proofErr w:type="spellEnd"/>
+                            <w:r>
+                              <w:rPr>
+                                <w:sz w:val="14"/>
+                                <w:szCs w:val="14"/>
+                              </w:rPr>
+                              <w:t xml:space="preserve"> </w:t>
+                            </w:r>
+                            <w:proofErr w:type="spellStart"/>
+                            <w:r>
+                              <w:rPr>
+                                <w:sz w:val="14"/>
+                                <w:szCs w:val="14"/>
+                              </w:rPr>
+                              <w:t>JulgamentoPrisioneiroTeste</w:t>
+                            </w:r>
+                            <w:proofErr w:type="spellEnd"/>
+                            <w:r>
+                              <w:rPr>
+                                <w:sz w:val="14"/>
+                                <w:szCs w:val="14"/>
+                              </w:rPr>
+                              <w:t xml:space="preserve"> {</w:t>
+                            </w:r>
+                          </w:p>
+                          <w:p>
+                            <w:pPr>
+                              <w:rPr>
+                                <w:sz w:val="14"/>
+                                <w:szCs w:val="14"/>
+                              </w:rPr>
+                            </w:pPr>
+                            <w:r>
+                              <w:rPr>
+                                <w:sz w:val="14"/>
+                                <w:szCs w:val="14"/>
+                              </w:rPr>
+                              <w:tab/>
+                              <w:t>// teste condenação mutua</w:t>
+                            </w:r>
+                          </w:p>
+                          <w:p>
+                            <w:pPr>
+                              <w:rPr>
+                                <w:sz w:val="14"/>
+                                <w:szCs w:val="14"/>
+                              </w:rPr>
+                            </w:pPr>
+                            <w:r>
+                              <w:rPr>
+                                <w:sz w:val="14"/>
+                                <w:szCs w:val="14"/>
+                              </w:rPr>
+                              <w:tab/>
+                              <w:t>@Test</w:t>
+                            </w:r>
+                          </w:p>
+                          <w:p>
+                            <w:pPr>
+                              <w:rPr>
+                                <w:sz w:val="14"/>
+                                <w:szCs w:val="14"/>
+                              </w:rPr>
+                            </w:pPr>
+                            <w:r>
+                              <w:rPr>
+                                <w:sz w:val="14"/>
+                                <w:szCs w:val="14"/>
+                              </w:rPr>
+                              <w:tab/>
+                            </w:r>
+                            <w:proofErr w:type="spellStart"/>
+                            <w:r>
+                              <w:rPr>
+                                <w:sz w:val="14"/>
+                                <w:szCs w:val="14"/>
+                              </w:rPr>
+                              <w:t>void</w:t>
+                            </w:r>
+                            <w:proofErr w:type="spellEnd"/>
+                            <w:r>
+                              <w:rPr>
+                                <w:sz w:val="14"/>
+                                <w:szCs w:val="14"/>
+                              </w:rPr>
+                              <w:t xml:space="preserve"> </w:t>
+                            </w:r>
+                            <w:proofErr w:type="spellStart"/>
+                            <w:proofErr w:type="gramStart"/>
+                            <w:r>
+                              <w:rPr>
+                                <w:sz w:val="14"/>
+                                <w:szCs w:val="14"/>
+                              </w:rPr>
+                              <w:t>testeCalculaPena</w:t>
+                            </w:r>
+                            <w:proofErr w:type="spellEnd"/>
+                            <w:r>
+                              <w:rPr>
+                                <w:sz w:val="14"/>
+                                <w:szCs w:val="14"/>
+                              </w:rPr>
+                              <w:t>(</w:t>
+                            </w:r>
+                            <w:proofErr w:type="gramEnd"/>
+                            <w:r>
+                              <w:rPr>
+                                <w:sz w:val="14"/>
+                                <w:szCs w:val="14"/>
+                              </w:rPr>
+                              <w:t>) {</w:t>
+                            </w:r>
+                          </w:p>
+                          <w:p>
+                            <w:pPr>
+                              <w:rPr>
+                                <w:sz w:val="14"/>
+                                <w:szCs w:val="14"/>
+                              </w:rPr>
+                            </w:pPr>
+                            <w:r>
+                              <w:rPr>
+                                <w:sz w:val="14"/>
+                                <w:szCs w:val="14"/>
+                              </w:rPr>
+                              <w:tab/>
+                            </w:r>
+                            <w:r>
+                              <w:rPr>
+                                <w:sz w:val="14"/>
+                                <w:szCs w:val="14"/>
+                              </w:rPr>
+                              <w:tab/>
+                              <w:t xml:space="preserve">Resposta </w:t>
+                            </w:r>
+                            <w:proofErr w:type="spellStart"/>
+                            <w:r>
+                              <w:rPr>
+                                <w:sz w:val="14"/>
+                                <w:szCs w:val="14"/>
+                              </w:rPr>
+                              <w:t>respostaSuspeitoA</w:t>
+                            </w:r>
+                            <w:proofErr w:type="spellEnd"/>
+                            <w:r>
+                              <w:rPr>
+                                <w:sz w:val="14"/>
+                                <w:szCs w:val="14"/>
+                              </w:rPr>
+                              <w:t xml:space="preserve"> = </w:t>
+                            </w:r>
+                            <w:proofErr w:type="spellStart"/>
+                            <w:r>
+                              <w:rPr>
+                                <w:sz w:val="14"/>
+                                <w:szCs w:val="14"/>
+                              </w:rPr>
+                              <w:t>Resposta.DELACAO</w:t>
+                            </w:r>
+                            <w:proofErr w:type="spellEnd"/>
+                            <w:r>
+                              <w:rPr>
+                                <w:sz w:val="14"/>
+                                <w:szCs w:val="14"/>
+                              </w:rPr>
+                              <w:t>;</w:t>
+                            </w:r>
+                          </w:p>
+                          <w:p>
+                            <w:pPr>
+                              <w:rPr>
+                                <w:sz w:val="14"/>
+                                <w:szCs w:val="14"/>
+                              </w:rPr>
+                            </w:pPr>
+                            <w:r>
+                              <w:rPr>
+                                <w:sz w:val="14"/>
+                                <w:szCs w:val="14"/>
+                              </w:rPr>
+                              <w:tab/>
+                            </w:r>
+                            <w:r>
+                              <w:rPr>
+                                <w:sz w:val="14"/>
+                                <w:szCs w:val="14"/>
+                              </w:rPr>
+                              <w:tab/>
+                              <w:t xml:space="preserve">Resposta </w:t>
+                            </w:r>
+                            <w:proofErr w:type="spellStart"/>
+                            <w:r>
+                              <w:rPr>
+                                <w:sz w:val="14"/>
+                                <w:szCs w:val="14"/>
+                              </w:rPr>
+                              <w:t>respostaSuspeitoB</w:t>
+                            </w:r>
+                            <w:proofErr w:type="spellEnd"/>
+                            <w:r>
+                              <w:rPr>
+                                <w:sz w:val="14"/>
+                                <w:szCs w:val="14"/>
+                              </w:rPr>
+                              <w:t xml:space="preserve"> = </w:t>
+                            </w:r>
+                            <w:proofErr w:type="spellStart"/>
+                            <w:r>
+                              <w:rPr>
+                                <w:sz w:val="14"/>
+                                <w:szCs w:val="14"/>
+                              </w:rPr>
+                              <w:t>Resposta.DELACAO</w:t>
+                            </w:r>
+                            <w:proofErr w:type="spellEnd"/>
+                            <w:r>
+                              <w:rPr>
+                                <w:sz w:val="14"/>
+                                <w:szCs w:val="14"/>
+                              </w:rPr>
+                              <w:t>;</w:t>
+                            </w:r>
+                          </w:p>
+                          <w:p>
+                            <w:pPr>
+                              <w:rPr>
+                                <w:sz w:val="14"/>
+                                <w:szCs w:val="14"/>
+                              </w:rPr>
+                            </w:pPr>
+                            <w:r>
+                              <w:rPr>
+                                <w:sz w:val="14"/>
+                                <w:szCs w:val="14"/>
+                              </w:rPr>
+                              <w:tab/>
+                            </w:r>
+                            <w:r>
+                              <w:rPr>
+                                <w:sz w:val="14"/>
+                                <w:szCs w:val="14"/>
+                              </w:rPr>
+                              <w:tab/>
+                            </w:r>
+                            <w:proofErr w:type="spellStart"/>
+                            <w:r>
+                              <w:rPr>
+                                <w:sz w:val="14"/>
+                                <w:szCs w:val="14"/>
+                              </w:rPr>
+                              <w:t>JulgamentoPrisioneiro</w:t>
+                            </w:r>
+                            <w:proofErr w:type="spellEnd"/>
+                            <w:r>
+                              <w:rPr>
+                                <w:sz w:val="14"/>
+                                <w:szCs w:val="14"/>
+                              </w:rPr>
+                              <w:t xml:space="preserve"> </w:t>
+                            </w:r>
+                            <w:proofErr w:type="spellStart"/>
+                            <w:r>
+                              <w:rPr>
+                                <w:sz w:val="14"/>
+                                <w:szCs w:val="14"/>
+                              </w:rPr>
+                              <w:t>jp</w:t>
+                            </w:r>
+                            <w:proofErr w:type="spellEnd"/>
+                            <w:r>
+                              <w:rPr>
+                                <w:sz w:val="14"/>
+                                <w:szCs w:val="14"/>
+                              </w:rPr>
+                              <w:t xml:space="preserve"> = new </w:t>
+                            </w:r>
+                            <w:proofErr w:type="spellStart"/>
+                            <w:proofErr w:type="gramStart"/>
+                            <w:r>
+                              <w:rPr>
+                                <w:sz w:val="14"/>
+                                <w:szCs w:val="14"/>
+                              </w:rPr>
+                              <w:t>JulgamentoPrisioneiro</w:t>
+                            </w:r>
+                            <w:proofErr w:type="spellEnd"/>
+                            <w:r>
+                              <w:rPr>
+                                <w:sz w:val="14"/>
+                                <w:szCs w:val="14"/>
+                              </w:rPr>
+                              <w:t>(</w:t>
+                            </w:r>
+                            <w:proofErr w:type="gramEnd"/>
+                            <w:r>
+                              <w:rPr>
+                                <w:sz w:val="14"/>
+                                <w:szCs w:val="14"/>
+                              </w:rPr>
+                              <w:t>);</w:t>
+                            </w:r>
+                          </w:p>
+                          <w:p>
+                            <w:pPr>
+                              <w:rPr>
+                                <w:sz w:val="14"/>
+                                <w:szCs w:val="14"/>
+                              </w:rPr>
+                            </w:pPr>
+                            <w:r>
+                              <w:rPr>
+                                <w:sz w:val="14"/>
+                                <w:szCs w:val="14"/>
+                              </w:rPr>
+                              <w:tab/>
+                            </w:r>
+                            <w:r>
+                              <w:rPr>
+                                <w:sz w:val="14"/>
+                                <w:szCs w:val="14"/>
+                              </w:rPr>
+                              <w:tab/>
+                            </w:r>
+                            <w:proofErr w:type="spellStart"/>
+                            <w:r>
+                              <w:rPr>
+                                <w:sz w:val="14"/>
+                                <w:szCs w:val="14"/>
+                              </w:rPr>
+                              <w:t>int</w:t>
+                            </w:r>
+                            <w:proofErr w:type="spellEnd"/>
+                            <w:r>
+                              <w:rPr>
+                                <w:sz w:val="14"/>
+                                <w:szCs w:val="14"/>
+                              </w:rPr>
+                              <w:t xml:space="preserve"> </w:t>
+                            </w:r>
+                            <w:proofErr w:type="spellStart"/>
+                            <w:r>
+                              <w:rPr>
+                                <w:sz w:val="14"/>
+                                <w:szCs w:val="14"/>
+                              </w:rPr>
+                              <w:t>penaSuspeitoA</w:t>
+                            </w:r>
+                            <w:proofErr w:type="spellEnd"/>
+                            <w:r>
+                              <w:rPr>
+                                <w:sz w:val="14"/>
+                                <w:szCs w:val="14"/>
+                              </w:rPr>
+                              <w:t xml:space="preserve"> = </w:t>
+                            </w:r>
+                            <w:proofErr w:type="spellStart"/>
+                            <w:proofErr w:type="gramStart"/>
+                            <w:r>
+                              <w:rPr>
+                                <w:sz w:val="14"/>
+                                <w:szCs w:val="14"/>
+                              </w:rPr>
+                              <w:t>jp.calculaPena</w:t>
+                            </w:r>
+                            <w:proofErr w:type="spellEnd"/>
+                            <w:proofErr w:type="gramEnd"/>
+                            <w:r>
+                              <w:rPr>
+                                <w:sz w:val="14"/>
+                                <w:szCs w:val="14"/>
+                              </w:rPr>
+                              <w:t>(</w:t>
+                            </w:r>
+                            <w:proofErr w:type="spellStart"/>
+                            <w:r>
+                              <w:rPr>
+                                <w:sz w:val="14"/>
+                                <w:szCs w:val="14"/>
+                              </w:rPr>
+                              <w:t>respostaSuspeitoA</w:t>
+                            </w:r>
+                            <w:proofErr w:type="spellEnd"/>
+                            <w:r>
+                              <w:rPr>
+                                <w:sz w:val="14"/>
+                                <w:szCs w:val="14"/>
+                              </w:rPr>
+                              <w:t xml:space="preserve">, </w:t>
+                            </w:r>
+                            <w:proofErr w:type="spellStart"/>
+                            <w:r>
+                              <w:rPr>
+                                <w:sz w:val="14"/>
+                                <w:szCs w:val="14"/>
+                              </w:rPr>
+                              <w:t>respostaSuspeitoB</w:t>
+                            </w:r>
+                            <w:proofErr w:type="spellEnd"/>
+                            <w:r>
+                              <w:rPr>
+                                <w:sz w:val="14"/>
+                                <w:szCs w:val="14"/>
+                              </w:rPr>
+                              <w:t>);</w:t>
+                            </w:r>
+                          </w:p>
+                          <w:p>
+                            <w:pPr>
+                              <w:rPr>
+                                <w:sz w:val="14"/>
+                                <w:szCs w:val="14"/>
+                              </w:rPr>
+                            </w:pPr>
+                            <w:r>
+                              <w:rPr>
+                                <w:sz w:val="14"/>
+                                <w:szCs w:val="14"/>
+                              </w:rPr>
+                              <w:tab/>
+                            </w:r>
+                            <w:r>
+                              <w:rPr>
+                                <w:sz w:val="14"/>
+                                <w:szCs w:val="14"/>
+                              </w:rPr>
+                              <w:tab/>
+                            </w:r>
+                            <w:proofErr w:type="spellStart"/>
+                            <w:r>
+                              <w:rPr>
+                                <w:sz w:val="14"/>
+                                <w:szCs w:val="14"/>
+                              </w:rPr>
+                              <w:t>int</w:t>
+                            </w:r>
+                            <w:proofErr w:type="spellEnd"/>
+                            <w:r>
+                              <w:rPr>
+                                <w:sz w:val="14"/>
+                                <w:szCs w:val="14"/>
+                              </w:rPr>
+                              <w:t xml:space="preserve"> </w:t>
+                            </w:r>
+                            <w:proofErr w:type="spellStart"/>
+                            <w:r>
+                              <w:rPr>
+                                <w:sz w:val="14"/>
+                                <w:szCs w:val="14"/>
+                              </w:rPr>
+                              <w:t>penaSuspeitoB</w:t>
+                            </w:r>
+                            <w:proofErr w:type="spellEnd"/>
+                            <w:r>
+                              <w:rPr>
+                                <w:sz w:val="14"/>
+                                <w:szCs w:val="14"/>
+                              </w:rPr>
+                              <w:t xml:space="preserve"> = </w:t>
+                            </w:r>
+                            <w:proofErr w:type="spellStart"/>
+                            <w:proofErr w:type="gramStart"/>
+                            <w:r>
+                              <w:rPr>
+                                <w:sz w:val="14"/>
+                                <w:szCs w:val="14"/>
+                              </w:rPr>
+                              <w:t>jp.calculaPena</w:t>
+                            </w:r>
+                            <w:proofErr w:type="spellEnd"/>
+                            <w:proofErr w:type="gramEnd"/>
+                            <w:r>
+                              <w:rPr>
+                                <w:sz w:val="14"/>
+                                <w:szCs w:val="14"/>
+                              </w:rPr>
+                              <w:t>(</w:t>
+                            </w:r>
+                            <w:proofErr w:type="spellStart"/>
+                            <w:r>
+                              <w:rPr>
+                                <w:sz w:val="14"/>
+                                <w:szCs w:val="14"/>
+                              </w:rPr>
+                              <w:t>respostaSuspeitoA</w:t>
+                            </w:r>
+                            <w:proofErr w:type="spellEnd"/>
+                            <w:r>
+                              <w:rPr>
+                                <w:sz w:val="14"/>
+                                <w:szCs w:val="14"/>
+                              </w:rPr>
+                              <w:t xml:space="preserve">, </w:t>
+                            </w:r>
+                            <w:proofErr w:type="spellStart"/>
+                            <w:r>
+                              <w:rPr>
+                                <w:sz w:val="14"/>
+                                <w:szCs w:val="14"/>
+                              </w:rPr>
+                              <w:t>respostaSuspeitoB</w:t>
+                            </w:r>
+                            <w:proofErr w:type="spellEnd"/>
+                            <w:r>
+                              <w:rPr>
+                                <w:sz w:val="14"/>
+                                <w:szCs w:val="14"/>
+                              </w:rPr>
+                              <w:t>);</w:t>
+                            </w:r>
+                          </w:p>
+                          <w:p>
+                            <w:pPr>
+                              <w:rPr>
+                                <w:sz w:val="14"/>
+                                <w:szCs w:val="14"/>
+                              </w:rPr>
+                            </w:pPr>
+                            <w:r>
+                              <w:rPr>
+                                <w:sz w:val="14"/>
+                                <w:szCs w:val="14"/>
+                              </w:rPr>
+                              <w:tab/>
+                            </w:r>
+                            <w:r>
+                              <w:rPr>
+                                <w:sz w:val="14"/>
+                                <w:szCs w:val="14"/>
+                              </w:rPr>
+                              <w:tab/>
+                            </w:r>
+                            <w:proofErr w:type="spellStart"/>
+                            <w:proofErr w:type="gramStart"/>
+                            <w:r>
+                              <w:rPr>
+                                <w:sz w:val="14"/>
+                                <w:szCs w:val="14"/>
+                              </w:rPr>
+                              <w:t>assertEquals</w:t>
+                            </w:r>
+                            <w:proofErr w:type="spellEnd"/>
+                            <w:r>
+                              <w:rPr>
+                                <w:sz w:val="14"/>
+                                <w:szCs w:val="14"/>
+                              </w:rPr>
+                              <w:t>(</w:t>
+                            </w:r>
+                            <w:proofErr w:type="gramEnd"/>
+                            <w:r>
+                              <w:rPr>
+                                <w:sz w:val="14"/>
+                                <w:szCs w:val="14"/>
+                              </w:rPr>
+                              <w:t xml:space="preserve">15, </w:t>
+                            </w:r>
+                            <w:proofErr w:type="spellStart"/>
+                            <w:r>
+                              <w:rPr>
+                                <w:sz w:val="14"/>
+                                <w:szCs w:val="14"/>
+                              </w:rPr>
+                              <w:t>penaSuspeitoA</w:t>
+                            </w:r>
+                            <w:proofErr w:type="spellEnd"/>
+                            <w:r>
+                              <w:rPr>
+                                <w:sz w:val="14"/>
+                                <w:szCs w:val="14"/>
+                              </w:rPr>
+                              <w:t>);</w:t>
+                            </w:r>
+                          </w:p>
+                          <w:p>
+                            <w:pPr>
+                              <w:rPr>
+                                <w:sz w:val="14"/>
+                                <w:szCs w:val="14"/>
+                              </w:rPr>
+                            </w:pPr>
+                            <w:r>
+                              <w:rPr>
+                                <w:sz w:val="14"/>
+                                <w:szCs w:val="14"/>
+                              </w:rPr>
+                              <w:tab/>
+                            </w:r>
+                            <w:r>
+                              <w:rPr>
+                                <w:sz w:val="14"/>
+                                <w:szCs w:val="14"/>
+                              </w:rPr>
+                              <w:tab/>
+                            </w:r>
+                            <w:proofErr w:type="spellStart"/>
+                            <w:proofErr w:type="gramStart"/>
+                            <w:r>
+                              <w:rPr>
+                                <w:sz w:val="14"/>
+                                <w:szCs w:val="14"/>
+                              </w:rPr>
+                              <w:t>assertEquals</w:t>
+                            </w:r>
+                            <w:proofErr w:type="spellEnd"/>
+                            <w:r>
+                              <w:rPr>
+                                <w:sz w:val="14"/>
+                                <w:szCs w:val="14"/>
+                              </w:rPr>
+                              <w:t>(</w:t>
+                            </w:r>
+                            <w:proofErr w:type="gramEnd"/>
+                            <w:r>
+                              <w:rPr>
+                                <w:sz w:val="14"/>
+                                <w:szCs w:val="14"/>
+                              </w:rPr>
+                              <w:t xml:space="preserve">15, </w:t>
+                            </w:r>
+                            <w:proofErr w:type="spellStart"/>
+                            <w:r>
+                              <w:rPr>
+                                <w:sz w:val="14"/>
+                                <w:szCs w:val="14"/>
+                              </w:rPr>
+                              <w:t>penaSuspeitoB</w:t>
+                            </w:r>
+                            <w:proofErr w:type="spellEnd"/>
+                            <w:r>
+                              <w:rPr>
+                                <w:sz w:val="14"/>
+                                <w:szCs w:val="14"/>
+                              </w:rPr>
+                              <w:t>);</w:t>
+                            </w:r>
+                          </w:p>
+                          <w:p>
+                            <w:pPr>
+                              <w:rPr>
+                                <w:sz w:val="14"/>
+                                <w:szCs w:val="14"/>
+                              </w:rPr>
+                            </w:pPr>
+                            <w:r>
+                              <w:rPr>
+                                <w:sz w:val="14"/>
+                                <w:szCs w:val="14"/>
+                              </w:rPr>
+                              <w:tab/>
+                              <w:t>}</w:t>
+                            </w:r>
+                          </w:p>
+                          <w:p>
+                            <w:pPr>
+                              <w:rPr>
+                                <w:sz w:val="14"/>
+                                <w:szCs w:val="14"/>
+                              </w:rPr>
+                            </w:pPr>
+                            <w:r>
+                              <w:rPr>
+                                <w:sz w:val="14"/>
+                                <w:szCs w:val="14"/>
+                              </w:rPr>
+                              <w:tab/>
+                              <w:t xml:space="preserve">// teste </w:t>
+                            </w:r>
+                            <w:proofErr w:type="spellStart"/>
+                            <w:r>
+                              <w:rPr>
+                                <w:sz w:val="14"/>
+                                <w:szCs w:val="14"/>
+                              </w:rPr>
+                              <w:t>inocencia</w:t>
+                            </w:r>
+                            <w:proofErr w:type="spellEnd"/>
+                          </w:p>
+                          <w:p>
+                            <w:pPr>
+                              <w:rPr>
+                                <w:sz w:val="14"/>
+                                <w:szCs w:val="14"/>
+                              </w:rPr>
+                            </w:pPr>
+                            <w:r>
+                              <w:rPr>
+                                <w:sz w:val="14"/>
+                                <w:szCs w:val="14"/>
+                              </w:rPr>
+                              <w:tab/>
+                              <w:t>@Test</w:t>
+                            </w:r>
+                          </w:p>
+                          <w:p>
+                            <w:pPr>
+                              <w:rPr>
+                                <w:sz w:val="14"/>
+                                <w:szCs w:val="14"/>
+                              </w:rPr>
+                            </w:pPr>
+                            <w:r>
+                              <w:rPr>
+                                <w:sz w:val="14"/>
+                                <w:szCs w:val="14"/>
+                              </w:rPr>
+                              <w:tab/>
+                            </w:r>
+                            <w:proofErr w:type="spellStart"/>
+                            <w:r>
+                              <w:rPr>
+                                <w:sz w:val="14"/>
+                                <w:szCs w:val="14"/>
+                              </w:rPr>
+                              <w:t>void</w:t>
+                            </w:r>
+                            <w:proofErr w:type="spellEnd"/>
+                            <w:r>
+                              <w:rPr>
+                                <w:sz w:val="14"/>
+                                <w:szCs w:val="14"/>
+                              </w:rPr>
+                              <w:t xml:space="preserve"> </w:t>
+                            </w:r>
+                            <w:proofErr w:type="spellStart"/>
+                            <w:proofErr w:type="gramStart"/>
+                            <w:r>
+                              <w:rPr>
+                                <w:sz w:val="14"/>
+                                <w:szCs w:val="14"/>
+                              </w:rPr>
+                              <w:t>testeInocencia</w:t>
+                            </w:r>
+                            <w:proofErr w:type="spellEnd"/>
+                            <w:r>
+                              <w:rPr>
+                                <w:sz w:val="14"/>
+                                <w:szCs w:val="14"/>
+                              </w:rPr>
+                              <w:t>(</w:t>
+                            </w:r>
+                            <w:proofErr w:type="gramEnd"/>
+                            <w:r>
+                              <w:rPr>
+                                <w:sz w:val="14"/>
+                                <w:szCs w:val="14"/>
+                              </w:rPr>
+                              <w:t>) {</w:t>
+                            </w:r>
+                          </w:p>
+                          <w:p>
+                            <w:pPr>
+                              <w:rPr>
+                                <w:sz w:val="14"/>
+                                <w:szCs w:val="14"/>
+                              </w:rPr>
+                            </w:pPr>
+                            <w:r>
+                              <w:rPr>
+                                <w:sz w:val="14"/>
+                                <w:szCs w:val="14"/>
+                              </w:rPr>
+                              <w:tab/>
+                            </w:r>
+                            <w:r>
+                              <w:rPr>
+                                <w:sz w:val="14"/>
+                                <w:szCs w:val="14"/>
+                              </w:rPr>
+                              <w:tab/>
+                              <w:t xml:space="preserve">Resposta </w:t>
+                            </w:r>
+                            <w:proofErr w:type="spellStart"/>
+                            <w:r>
+                              <w:rPr>
+                                <w:sz w:val="14"/>
+                                <w:szCs w:val="14"/>
+                              </w:rPr>
+                              <w:t>respostaSuspeitoA</w:t>
+                            </w:r>
+                            <w:proofErr w:type="spellEnd"/>
+                            <w:r>
+                              <w:rPr>
+                                <w:sz w:val="14"/>
+                                <w:szCs w:val="14"/>
+                              </w:rPr>
+                              <w:t xml:space="preserve"> = </w:t>
+                            </w:r>
+                            <w:proofErr w:type="spellStart"/>
+                            <w:r>
+                              <w:rPr>
+                                <w:sz w:val="14"/>
+                                <w:szCs w:val="14"/>
+                              </w:rPr>
+                              <w:t>Resposta.DELACAO</w:t>
+                            </w:r>
+                            <w:proofErr w:type="spellEnd"/>
+                            <w:r>
+                              <w:rPr>
+                                <w:sz w:val="14"/>
+                                <w:szCs w:val="14"/>
+                              </w:rPr>
+                              <w:t>;</w:t>
+                            </w:r>
+                          </w:p>
+                          <w:p>
+                            <w:pPr>
+                              <w:rPr>
+                                <w:sz w:val="14"/>
+                                <w:szCs w:val="14"/>
+                              </w:rPr>
+                            </w:pPr>
+                            <w:r>
+                              <w:rPr>
+                                <w:sz w:val="14"/>
+                                <w:szCs w:val="14"/>
+                              </w:rPr>
+                              <w:tab/>
+                            </w:r>
+                            <w:r>
+                              <w:rPr>
+                                <w:sz w:val="14"/>
+                                <w:szCs w:val="14"/>
+                              </w:rPr>
+                              <w:tab/>
+                              <w:t xml:space="preserve">Resposta </w:t>
+                            </w:r>
+                            <w:proofErr w:type="spellStart"/>
+                            <w:r>
+                              <w:rPr>
+                                <w:sz w:val="14"/>
+                                <w:szCs w:val="14"/>
+                              </w:rPr>
+                              <w:t>respostaSuspeitoB</w:t>
+                            </w:r>
+                            <w:proofErr w:type="spellEnd"/>
+                            <w:r>
+                              <w:rPr>
+                                <w:sz w:val="14"/>
+                                <w:szCs w:val="14"/>
+                              </w:rPr>
+                              <w:t xml:space="preserve"> = </w:t>
+                            </w:r>
+                            <w:proofErr w:type="spellStart"/>
+                            <w:r>
+                              <w:rPr>
+                                <w:sz w:val="14"/>
+                                <w:szCs w:val="14"/>
+                              </w:rPr>
+                              <w:t>Resposta.INOCENTE</w:t>
+                            </w:r>
+                            <w:proofErr w:type="spellEnd"/>
+                            <w:r>
+                              <w:rPr>
+                                <w:sz w:val="14"/>
+                                <w:szCs w:val="14"/>
+                              </w:rPr>
+                              <w:t>;</w:t>
+                            </w:r>
+                          </w:p>
+                          <w:p>
+                            <w:pPr>
+                              <w:rPr>
+                                <w:sz w:val="14"/>
+                                <w:szCs w:val="14"/>
+                              </w:rPr>
+                            </w:pPr>
+                            <w:r>
+                              <w:rPr>
+                                <w:sz w:val="14"/>
+                                <w:szCs w:val="14"/>
+                              </w:rPr>
+                              <w:tab/>
+                            </w:r>
+                            <w:r>
+                              <w:rPr>
+                                <w:sz w:val="14"/>
+                                <w:szCs w:val="14"/>
+                              </w:rPr>
+                              <w:tab/>
+                            </w:r>
+                            <w:proofErr w:type="spellStart"/>
+                            <w:r>
+                              <w:rPr>
+                                <w:sz w:val="14"/>
+                                <w:szCs w:val="14"/>
+                              </w:rPr>
+                              <w:t>JulgamentoPrisioneiro</w:t>
+                            </w:r>
+                            <w:proofErr w:type="spellEnd"/>
+                            <w:r>
+                              <w:rPr>
+                                <w:sz w:val="14"/>
+                                <w:szCs w:val="14"/>
+                              </w:rPr>
+                              <w:t xml:space="preserve"> </w:t>
+                            </w:r>
+                            <w:proofErr w:type="spellStart"/>
+                            <w:r>
+                              <w:rPr>
+                                <w:sz w:val="14"/>
+                                <w:szCs w:val="14"/>
+                              </w:rPr>
+                              <w:t>jp</w:t>
+                            </w:r>
+                            <w:proofErr w:type="spellEnd"/>
+                            <w:r>
+                              <w:rPr>
+                                <w:sz w:val="14"/>
+                                <w:szCs w:val="14"/>
+                              </w:rPr>
+                              <w:t xml:space="preserve"> = new </w:t>
+                            </w:r>
+                            <w:proofErr w:type="spellStart"/>
+                            <w:proofErr w:type="gramStart"/>
+                            <w:r>
+                              <w:rPr>
+                                <w:sz w:val="14"/>
+                                <w:szCs w:val="14"/>
+                              </w:rPr>
+                              <w:t>JulgamentoPrisioneiro</w:t>
+                            </w:r>
+                            <w:proofErr w:type="spellEnd"/>
+                            <w:r>
+                              <w:rPr>
+                                <w:sz w:val="14"/>
+                                <w:szCs w:val="14"/>
+                              </w:rPr>
+                              <w:t>(</w:t>
+                            </w:r>
+                            <w:proofErr w:type="gramEnd"/>
+                            <w:r>
+                              <w:rPr>
+                                <w:sz w:val="14"/>
+                                <w:szCs w:val="14"/>
+                              </w:rPr>
+                              <w:t>);</w:t>
+                            </w:r>
+                          </w:p>
+                          <w:p>
+                            <w:pPr>
+                              <w:rPr>
+                                <w:sz w:val="14"/>
+                                <w:szCs w:val="14"/>
+                              </w:rPr>
+                            </w:pPr>
+                            <w:r>
+                              <w:rPr>
+                                <w:sz w:val="14"/>
+                                <w:szCs w:val="14"/>
+                              </w:rPr>
+                              <w:tab/>
+                            </w:r>
+                            <w:r>
+                              <w:rPr>
+                                <w:sz w:val="14"/>
+                                <w:szCs w:val="14"/>
+                              </w:rPr>
+                              <w:tab/>
+                            </w:r>
+                            <w:proofErr w:type="spellStart"/>
+                            <w:r>
+                              <w:rPr>
+                                <w:sz w:val="14"/>
+                                <w:szCs w:val="14"/>
+                              </w:rPr>
+                              <w:t>int</w:t>
+                            </w:r>
+                            <w:proofErr w:type="spellEnd"/>
+                            <w:r>
+                              <w:rPr>
+                                <w:sz w:val="14"/>
+                                <w:szCs w:val="14"/>
+                              </w:rPr>
+                              <w:t xml:space="preserve"> </w:t>
+                            </w:r>
+                            <w:proofErr w:type="spellStart"/>
+                            <w:r>
+                              <w:rPr>
+                                <w:sz w:val="14"/>
+                                <w:szCs w:val="14"/>
+                              </w:rPr>
+                              <w:t>penaSuspeitoA</w:t>
+                            </w:r>
+                            <w:proofErr w:type="spellEnd"/>
+                            <w:r>
+                              <w:rPr>
+                                <w:sz w:val="14"/>
+                                <w:szCs w:val="14"/>
+                              </w:rPr>
+                              <w:t xml:space="preserve"> = </w:t>
+                            </w:r>
+                            <w:proofErr w:type="spellStart"/>
+                            <w:proofErr w:type="gramStart"/>
+                            <w:r>
+                              <w:rPr>
+                                <w:sz w:val="14"/>
+                                <w:szCs w:val="14"/>
+                              </w:rPr>
+                              <w:t>jp.calculaPena</w:t>
+                            </w:r>
+                            <w:proofErr w:type="spellEnd"/>
+                            <w:proofErr w:type="gramEnd"/>
+                            <w:r>
+                              <w:rPr>
+                                <w:sz w:val="14"/>
+                                <w:szCs w:val="14"/>
+                              </w:rPr>
+                              <w:t>(</w:t>
+                            </w:r>
+                            <w:proofErr w:type="spellStart"/>
+                            <w:r>
+                              <w:rPr>
+                                <w:sz w:val="14"/>
+                                <w:szCs w:val="14"/>
+                              </w:rPr>
+                              <w:t>respostaSuspeitoA</w:t>
+                            </w:r>
+                            <w:proofErr w:type="spellEnd"/>
+                            <w:r>
+                              <w:rPr>
+                                <w:sz w:val="14"/>
+                                <w:szCs w:val="14"/>
+                              </w:rPr>
+                              <w:t xml:space="preserve">, </w:t>
+                            </w:r>
+                            <w:proofErr w:type="spellStart"/>
+                            <w:r>
+                              <w:rPr>
+                                <w:sz w:val="14"/>
+                                <w:szCs w:val="14"/>
+                              </w:rPr>
+                              <w:t>respostaSuspeitoB</w:t>
+                            </w:r>
+                            <w:proofErr w:type="spellEnd"/>
+                            <w:r>
+                              <w:rPr>
+                                <w:sz w:val="14"/>
+                                <w:szCs w:val="14"/>
+                              </w:rPr>
+                              <w:t>);</w:t>
+                            </w:r>
+                          </w:p>
+                          <w:p>
+                            <w:pPr>
+                              <w:rPr>
+                                <w:sz w:val="14"/>
+                                <w:szCs w:val="14"/>
+                              </w:rPr>
+                            </w:pPr>
+                            <w:r>
+                              <w:rPr>
+                                <w:sz w:val="14"/>
+                                <w:szCs w:val="14"/>
+                              </w:rPr>
+                              <w:tab/>
+                            </w:r>
+                            <w:r>
+                              <w:rPr>
+                                <w:sz w:val="14"/>
+                                <w:szCs w:val="14"/>
+                              </w:rPr>
+                              <w:tab/>
+                            </w:r>
+                            <w:proofErr w:type="spellStart"/>
+                            <w:proofErr w:type="gramStart"/>
+                            <w:r>
+                              <w:rPr>
+                                <w:sz w:val="14"/>
+                                <w:szCs w:val="14"/>
+                              </w:rPr>
+                              <w:t>assertEquals</w:t>
+                            </w:r>
+                            <w:proofErr w:type="spellEnd"/>
+                            <w:r>
+                              <w:rPr>
+                                <w:sz w:val="14"/>
+                                <w:szCs w:val="14"/>
+                              </w:rPr>
+                              <w:t>(</w:t>
+                            </w:r>
+                            <w:proofErr w:type="gramEnd"/>
+                            <w:r>
+                              <w:rPr>
+                                <w:sz w:val="14"/>
+                                <w:szCs w:val="14"/>
+                              </w:rPr>
+                              <w:t xml:space="preserve">10, </w:t>
+                            </w:r>
+                            <w:proofErr w:type="spellStart"/>
+                            <w:r>
+                              <w:rPr>
+                                <w:sz w:val="14"/>
+                                <w:szCs w:val="14"/>
+                              </w:rPr>
+                              <w:t>penaSuspeitoA</w:t>
+                            </w:r>
+                            <w:proofErr w:type="spellEnd"/>
+                            <w:r>
+                              <w:rPr>
+                                <w:sz w:val="14"/>
+                                <w:szCs w:val="14"/>
+                              </w:rPr>
+                              <w:t>);</w:t>
+                            </w:r>
+                          </w:p>
+                          <w:p>
+                            <w:pPr>
+                              <w:rPr>
+                                <w:sz w:val="14"/>
+                                <w:szCs w:val="14"/>
+                              </w:rPr>
+                            </w:pPr>
+                            <w:r>
+                              <w:rPr>
+                                <w:sz w:val="14"/>
+                                <w:szCs w:val="14"/>
+                              </w:rPr>
+                              <w:tab/>
+                              <w:t>}</w:t>
+                            </w:r>
+                          </w:p>
+                          <w:p>
+                            <w:pPr>
+                              <w:rPr>
+                                <w:sz w:val="14"/>
+                                <w:szCs w:val="14"/>
+                                <w:lang w:val="en-US"/>
+                              </w:rPr>
+                            </w:pPr>
+                            <w:r>
+                              <w:rPr>
+                                <w:sz w:val="14"/>
+                                <w:szCs w:val="14"/>
+                              </w:rPr>
+                              <w:t>}</w:t>
+                            </w:r>
+                          </w:p>
+                        </w:txbxContent>
+                      </wps:txbx>
+                      <wps:bodyPr rot="0" vert="horz" wrap="square" lIns="91440" tIns="45720" rIns="91440" bIns="45720" anchor="t" anchorCtr="0">
+                        <a:noAutofit/>
+                      </wps:bodyPr>
+                    </wps:wsp>
+                  </a:graphicData>
+                </a:graphic>
+                <wp14:sizeRelH relativeFrom="margin">
+                  <wp14:pctWidth>0</wp14:pctWidth>
+                </wp14:sizeRelH>
+                <wp14:sizeRelV relativeFrom="margin">
+                  <wp14:pctHeight>0</wp14:pctHeight>
+                </wp14:sizeRelV>
+              </wp:anchor>
+            </w:drawing>
+          </mc:Choice>
+          <mc:Fallback>
+            <w:pict>
+              <v:shape id="_x0000_s1028" type="#_x0000_t202" style="position:absolute;margin-left:-9.3pt;margin-top:37.15pt;width:497.7pt;height:421.95pt;z-index:251663360;visibility:visible;mso-wrap-style:square;mso-width-percent:0;mso-height-percent:0;mso-wrap-distance-left:9pt;mso-wrap-distance-top:3.6pt;mso-wrap-distance-right:9pt;mso-wrap-distance-bottom:3.6pt;mso-position-horizontal:absolute;mso-position-horizontal-relative:text;mso-position-vertical:absolute;mso-position-vertical-relative:text;mso-width-percent:0;mso-height-percent:0;mso-width-relative:margin;mso-height-relative:margin;v-text-anchor:top" o:gfxdata="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">
+                <v:textbox>
+                  <w:txbxContent>
+                    <w:p>
+                      <w:pPr>
+                        <w:rPr>
+                          <w:sz w:val="14"/>
+                          <w:szCs w:val="14"/>
+                          <w:lang w:val="en-US"/>
+                        </w:rPr>
+                      </w:pPr>
+                      <w:r>
+                        <w:rPr>
+                          <w:sz w:val="14"/>
+                          <w:szCs w:val="14"/>
+                          <w:lang w:val="en-US"/>
+                        </w:rPr>
+                        <w:t xml:space="preserve">import static </w:t>
+                      </w:r>
+                      <w:proofErr w:type="spellStart"/>
+                      <w:proofErr w:type="gramStart"/>
+                      <w:r>
+                        <w:rPr>
+                          <w:sz w:val="14"/>
+                          <w:szCs w:val="14"/>
+                          <w:lang w:val="en-US"/>
+                        </w:rPr>
+                        <w:t>org.junit.jupiter.api.Assertions.assertEquals</w:t>
+                      </w:r>
+                      <w:proofErr w:type="spellEnd"/>
+                      <w:proofErr w:type="gramEnd"/>
+                      <w:r>
+                        <w:rPr>
+                          <w:sz w:val="14"/>
+                          <w:szCs w:val="14"/>
+                          <w:lang w:val="en-US"/>
+                        </w:rPr>
+                        <w:t>;</w:t>
+                      </w:r>
+                    </w:p>
+                    <w:p>
+                      <w:pPr>
+                        <w:rPr>
+                          <w:sz w:val="14"/>
+                          <w:szCs w:val="14"/>
+                          <w:lang w:val="en-US"/>
+                        </w:rPr>
+                      </w:pPr>
+                      <w:r>
+                        <w:rPr>
+                          <w:sz w:val="14"/>
+                          <w:szCs w:val="14"/>
+                          <w:lang w:val="en-US"/>
+                        </w:rPr>
+                        <w:t xml:space="preserve">import </w:t>
+                      </w:r>
+                      <w:proofErr w:type="spellStart"/>
+                      <w:proofErr w:type="gramStart"/>
+                      <w:r>
+                        <w:rPr>
+                          <w:sz w:val="14"/>
+                          <w:szCs w:val="14"/>
+                          <w:lang w:val="en-US"/>
+                        </w:rPr>
+                        <w:t>org.junit.jupiter.api.Test</w:t>
+                      </w:r>
+                      <w:proofErr w:type="spellEnd"/>
+                      <w:proofErr w:type="gramEnd"/>
+                      <w:r>
+                        <w:rPr>
+                          <w:sz w:val="14"/>
+                          <w:szCs w:val="14"/>
+                          <w:lang w:val="en-US"/>
+                        </w:rPr>
+                        <w:t>;</w:t>
+                      </w:r>
+                    </w:p>
+                    <w:p>
+                      <w:pPr>
+                        <w:rPr>
+                          <w:sz w:val="14"/>
+                          <w:szCs w:val="14"/>
+                        </w:rPr>
+                      </w:pPr>
+                      <w:proofErr w:type="spellStart"/>
+                      <w:r>
+                        <w:rPr>
+                          <w:sz w:val="14"/>
+                          <w:szCs w:val="14"/>
+                        </w:rPr>
+                        <w:t>class</w:t>
+                      </w:r>
+                      <w:proofErr w:type="spellEnd"/>
+                      <w:r>
+                        <w:rPr>
+                          <w:sz w:val="14"/>
+                          <w:szCs w:val="14"/>
+                        </w:rPr>
+                        <w:t xml:space="preserve"> </w:t>
+                      </w:r>
+                      <w:proofErr w:type="spellStart"/>
+                      <w:r>
+                        <w:rPr>
+                          <w:sz w:val="14"/>
+                          <w:szCs w:val="14"/>
+                        </w:rPr>
+                        <w:t>JulgamentoPrisioneiroTeste</w:t>
+                      </w:r>
+                      <w:proofErr w:type="spellEnd"/>
+                      <w:r>
+                        <w:rPr>
+                          <w:sz w:val="14"/>
+                          <w:szCs w:val="14"/>
+                        </w:rPr>
+                        <w:t xml:space="preserve"> {</w:t>
+                      </w:r>
+                    </w:p>
+                    <w:p>
+                      <w:pPr>
+                        <w:rPr>
+                          <w:sz w:val="14"/>
+                          <w:szCs w:val="14"/>
+                        </w:rPr>
+                      </w:pPr>
+                      <w:r>
+                        <w:rPr>
+                          <w:sz w:val="14"/>
+                          <w:szCs w:val="14"/>
+                        </w:rPr>
+                        <w:tab/>
+                        <w:t>// teste condenação mutua</w:t>
+                      </w:r>
+                    </w:p>
+                    <w:p>
+                      <w:pPr>
+                        <w:rPr>
+                          <w:sz w:val="14"/>
+                          <w:szCs w:val="14"/>
+                        </w:rPr>
+                      </w:pPr>
+                      <w:r>
+                        <w:rPr>
+                          <w:sz w:val="14"/>
+                          <w:szCs w:val="14"/>
+                        </w:rPr>
+                        <w:tab/>
+                        <w:t>@Test</w:t>
+                      </w:r>
+                    </w:p>
+                    <w:p>
+                      <w:pPr>
+                        <w:rPr>
+                          <w:sz w:val="14"/>
+                          <w:szCs w:val="14"/>
+                        </w:rPr>
+                      </w:pPr>
+                      <w:r>
+                        <w:rPr>
+                          <w:sz w:val="14"/>
+                          <w:szCs w:val="14"/>
+                        </w:rPr>
+                        <w:tab/>
+                      </w:r>
+                      <w:proofErr w:type="spellStart"/>
+                      <w:r>
+                        <w:rPr>
+                          <w:sz w:val="14"/>
+                          <w:szCs w:val="14"/>
+                        </w:rPr>
+                        <w:t>void</w:t>
+                      </w:r>
+                      <w:proofErr w:type="spellEnd"/>
+                      <w:r>
+                        <w:rPr>
+                          <w:sz w:val="14"/>
+                          <w:szCs w:val="14"/>
+                        </w:rPr>
+                        <w:t xml:space="preserve"> </w:t>
+                      </w:r>
+                      <w:proofErr w:type="spellStart"/>
+                      <w:proofErr w:type="gramStart"/>
+                      <w:r>
+                        <w:rPr>
+                          <w:sz w:val="14"/>
+                          <w:szCs w:val="14"/>
+                        </w:rPr>
+                        <w:t>testeCalculaPena</w:t>
+                      </w:r>
+                      <w:proofErr w:type="spellEnd"/>
+                      <w:r>
+                        <w:rPr>
+                          <w:sz w:val="14"/>
+                          <w:szCs w:val="14"/>
+                        </w:rPr>
+                        <w:t>(</w:t>
+                      </w:r>
+                      <w:proofErr w:type="gramEnd"/>
+                      <w:r>
+                        <w:rPr>
+                          <w:sz w:val="14"/>
+                          <w:szCs w:val="14"/>
+                        </w:rPr>
+                        <w:t>) {</w:t>
+                      </w:r>
+                    </w:p>
+                    <w:p>
+                      <w:pPr>
+                        <w:rPr>
+                          <w:sz w:val="14"/>
+                          <w:szCs w:val="14"/>
+                        </w:rPr>
+                      </w:pPr>
+                      <w:r>
+                        <w:rPr>
+                          <w:sz w:val="14"/>
+                          <w:szCs w:val="14"/>
+                        </w:rPr>
+                        <w:tab/>
+                      </w:r>
+                      <w:r>
+                        <w:rPr>
+                          <w:sz w:val="14"/>
+                          <w:szCs w:val="14"/>
+                        </w:rPr>
+                        <w:tab/>
+                        <w:t xml:space="preserve">Resposta </w:t>
+                      </w:r>
+                      <w:proofErr w:type="spellStart"/>
+                      <w:r>
+                        <w:rPr>
+                          <w:sz w:val="14"/>
+                          <w:szCs w:val="14"/>
+                        </w:rPr>
+                        <w:t>respostaSuspeitoA</w:t>
+                      </w:r>
+                      <w:proofErr w:type="spellEnd"/>
+                      <w:r>
+                        <w:rPr>
+                          <w:sz w:val="14"/>
+                          <w:szCs w:val="14"/>
+                        </w:rPr>
+                        <w:t xml:space="preserve"> = </w:t>
+                      </w:r>
+                      <w:proofErr w:type="spellStart"/>
+                      <w:r>
+                        <w:rPr>
+                          <w:sz w:val="14"/>
+                          <w:szCs w:val="14"/>
+                        </w:rPr>
+                        <w:t>Resposta.DELACAO</w:t>
+                      </w:r>
+                      <w:proofErr w:type="spellEnd"/>
+                      <w:r>
+                        <w:rPr>
+                          <w:sz w:val="14"/>
+                          <w:szCs w:val="14"/>
+                        </w:rPr>
+                        <w:t>;</w:t>
+                      </w:r>
+                    </w:p>
+                    <w:p>
+                      <w:pPr>
+                        <w:rPr>
+                          <w:sz w:val="14"/>
+                          <w:szCs w:val="14"/>
+                        </w:rPr>
+                      </w:pPr>
+                      <w:r>
+                        <w:rPr>
+                          <w:sz w:val="14"/>
+                          <w:szCs w:val="14"/>
+                        </w:rPr>
+                        <w:tab/>
+                      </w:r>
+                      <w:r>
+                        <w:rPr>
+                          <w:sz w:val="14"/>
+                          <w:szCs w:val="14"/>
+                        </w:rPr>
+                        <w:tab/>
+                        <w:t xml:space="preserve">Resposta </w:t>
+                      </w:r>
+                      <w:proofErr w:type="spellStart"/>
+                      <w:r>
+                        <w:rPr>
+                          <w:sz w:val="14"/>
+                          <w:szCs w:val="14"/>
+                        </w:rPr>
+                        <w:t>respostaSuspeitoB</w:t>
+                      </w:r>
+                      <w:proofErr w:type="spellEnd"/>
+                      <w:r>
+                        <w:rPr>
+                          <w:sz w:val="14"/>
+                          <w:szCs w:val="14"/>
+                        </w:rPr>
+                        <w:t xml:space="preserve"> = </w:t>
+                      </w:r>
+                      <w:proofErr w:type="spellStart"/>
+                      <w:r>
+                        <w:rPr>
+                          <w:sz w:val="14"/>
+                          <w:szCs w:val="14"/>
+                        </w:rPr>
+                        <w:t>Resposta.DELACAO</w:t>
+                      </w:r>
+                      <w:proofErr w:type="spellEnd"/>
+                      <w:r>
+                        <w:rPr>
+                          <w:sz w:val="14"/>
+                          <w:szCs w:val="14"/>
+                        </w:rPr>
+                        <w:t>;</w:t>
+                      </w:r>
+                    </w:p>
+                    <w:p>
+                      <w:pPr>
+                        <w:rPr>
+                          <w:sz w:val="14"/>
+                          <w:szCs w:val="14"/>
+                        </w:rPr>
+                      </w:pPr>
+                      <w:r>
+                        <w:rPr>
+                          <w:sz w:val="14"/>
+                          <w:szCs w:val="14"/>
+                        </w:rPr>
+                        <w:tab/>
+                      </w:r>
+                      <w:r>
+                        <w:rPr>
+                          <w:sz w:val="14"/>
+                          <w:szCs w:val="14"/>
+                        </w:rPr>
+                        <w:tab/>
+                      </w:r>
+                      <w:proofErr w:type="spellStart"/>
+                      <w:r>
+                        <w:rPr>
+                          <w:sz w:val="14"/>
+                          <w:szCs w:val="14"/>
+                        </w:rPr>
+                        <w:t>JulgamentoPrisioneiro</w:t>
+                      </w:r>
+                      <w:proofErr w:type="spellEnd"/>
+                      <w:r>
+                        <w:rPr>
+                          <w:sz w:val="14"/>
+                          <w:szCs w:val="14"/>
+                        </w:rPr>
+                        <w:t xml:space="preserve"> </w:t>
+                      </w:r>
+                      <w:proofErr w:type="spellStart"/>
+                      <w:r>
+                        <w:rPr>
+                          <w:sz w:val="14"/>
+                          <w:szCs w:val="14"/>
+                        </w:rPr>
+                        <w:t>jp</w:t>
+                      </w:r>
+                      <w:proofErr w:type="spellEnd"/>
+                      <w:r>
+                        <w:rPr>
+                          <w:sz w:val="14"/>
+                          <w:szCs w:val="14"/>
+                        </w:rPr>
+                        <w:t xml:space="preserve"> = new </w:t>
+                      </w:r>
+                      <w:proofErr w:type="spellStart"/>
+                      <w:proofErr w:type="gramStart"/>
+                      <w:r>
+                        <w:rPr>
+                          <w:sz w:val="14"/>
+                          <w:szCs w:val="14"/>
+                        </w:rPr>
+                        <w:t>JulgamentoPrisioneiro</w:t>
+                      </w:r>
+                      <w:proofErr w:type="spellEnd"/>
+                      <w:r>
+                        <w:rPr>
+                          <w:sz w:val="14"/>
+                          <w:szCs w:val="14"/>
+                        </w:rPr>
+                        <w:t>(</w:t>
+                      </w:r>
+                      <w:proofErr w:type="gramEnd"/>
+                      <w:r>
+                        <w:rPr>
+                          <w:sz w:val="14"/>
+                          <w:szCs w:val="14"/>
+                        </w:rPr>
+                        <w:t>);</w:t>
+                      </w:r>
+                    </w:p>
+                    <w:p>
+                      <w:pPr>
+                        <w:rPr>
+                          <w:sz w:val="14"/>
+                          <w:szCs w:val="14"/>
+                        </w:rPr>
+                      </w:pPr>
+                      <w:r>
+                        <w:rPr>
+                          <w:sz w:val="14"/>
+                          <w:szCs w:val="14"/>
+                        </w:rPr>
+                        <w:tab/>
+                      </w:r>
+                      <w:r>
+                        <w:rPr>
+                          <w:sz w:val="14"/>
+                          <w:szCs w:val="14"/>
+                        </w:rPr>
+                        <w:tab/>
+                      </w:r>
+                      <w:proofErr w:type="spellStart"/>
+                      <w:r>
+                        <w:rPr>
+                          <w:sz w:val="14"/>
+                          <w:szCs w:val="14"/>
+                        </w:rPr>
+                        <w:t>int</w:t>
+                      </w:r>
+                      <w:proofErr w:type="spellEnd"/>
+                      <w:r>
+                        <w:rPr>
+                          <w:sz w:val="14"/>
+                          <w:szCs w:val="14"/>
+                        </w:rPr>
+                        <w:t xml:space="preserve"> </w:t>
+                      </w:r>
+                      <w:proofErr w:type="spellStart"/>
+                      <w:r>
+                        <w:rPr>
+                          <w:sz w:val="14"/>
+                          <w:szCs w:val="14"/>
+                        </w:rPr>
+                        <w:t>penaSuspeitoA</w:t>
+                      </w:r>
+                      <w:proofErr w:type="spellEnd"/>
+                      <w:r>
+                        <w:rPr>
+                          <w:sz w:val="14"/>
+                          <w:szCs w:val="14"/>
+                        </w:rPr>
+                        <w:t xml:space="preserve"> = </w:t>
+                      </w:r>
+                      <w:proofErr w:type="spellStart"/>
+                      <w:proofErr w:type="gramStart"/>
+                      <w:r>
+                        <w:rPr>
+                          <w:sz w:val="14"/>
+                          <w:szCs w:val="14"/>
+                        </w:rPr>
+                        <w:t>jp.calculaPena</w:t>
+                      </w:r>
+                      <w:proofErr w:type="spellEnd"/>
+                      <w:proofErr w:type="gramEnd"/>
+                      <w:r>
+                        <w:rPr>
+                          <w:sz w:val="14"/>
+                          <w:szCs w:val="14"/>
+                        </w:rPr>
+                        <w:t>(</w:t>
+                      </w:r>
+                      <w:proofErr w:type="spellStart"/>
+                      <w:r>
+                        <w:rPr>
+                          <w:sz w:val="14"/>
+                          <w:szCs w:val="14"/>
+                        </w:rPr>
+                        <w:t>respostaSuspeitoA</w:t>
+                      </w:r>
+                      <w:proofErr w:type="spellEnd"/>
+                      <w:r>
+                        <w:rPr>
+                          <w:sz w:val="14"/>
+                          <w:szCs w:val="14"/>
+                        </w:rPr>
+                        <w:t xml:space="preserve">, </w:t>
+                      </w:r>
+                      <w:proofErr w:type="spellStart"/>
+                      <w:r>
+                        <w:rPr>
+                          <w:sz w:val="14"/>
+                          <w:szCs w:val="14"/>
+                        </w:rPr>
+                        <w:t>respostaSuspeitoB</w:t>
+                      </w:r>
+                      <w:proofErr w:type="spellEnd"/>
+                      <w:r>
+                        <w:rPr>
+                          <w:sz w:val="14"/>
+                          <w:szCs w:val="14"/>
+                        </w:rPr>
+                        <w:t>);</w:t>
+                      </w:r>
+                    </w:p>
+                    <w:p>
+                      <w:pPr>
+                        <w:rPr>
+                          <w:sz w:val="14"/>
+                          <w:szCs w:val="14"/>
+                        </w:rPr>
+                      </w:pPr>
+                      <w:r>
+                        <w:rPr>
+                          <w:sz w:val="14"/>
+                          <w:szCs w:val="14"/>
+                        </w:rPr>
+                        <w:tab/>
+                      </w:r>
+                      <w:r>
+                        <w:rPr>
+                          <w:sz w:val="14"/>
+                          <w:szCs w:val="14"/>
+                        </w:rPr>
+                        <w:tab/>
+                      </w:r>
+                      <w:proofErr w:type="spellStart"/>
+                      <w:r>
+                        <w:rPr>
+                          <w:sz w:val="14"/>
+                          <w:szCs w:val="14"/>
+                        </w:rPr>
+                        <w:t>int</w:t>
+                      </w:r>
+                      <w:proofErr w:type="spellEnd"/>
+                      <w:r>
+                        <w:rPr>
+                          <w:sz w:val="14"/>
+                          <w:szCs w:val="14"/>
+                        </w:rPr>
+                        <w:t xml:space="preserve"> </w:t>
+                      </w:r>
+                      <w:proofErr w:type="spellStart"/>
+                      <w:r>
+                        <w:rPr>
+                          <w:sz w:val="14"/>
+                          <w:szCs w:val="14"/>
+                        </w:rPr>
+                        <w:t>penaSuspeitoB</w:t>
+                      </w:r>
+                      <w:proofErr w:type="spellEnd"/>
+                      <w:r>
+                        <w:rPr>
+                          <w:sz w:val="14"/>
+                          <w:szCs w:val="14"/>
+                        </w:rPr>
+                        <w:t xml:space="preserve"> = </w:t>
+                      </w:r>
+                      <w:proofErr w:type="spellStart"/>
+                      <w:proofErr w:type="gramStart"/>
+                      <w:r>
+                        <w:rPr>
+                          <w:sz w:val="14"/>
+                          <w:szCs w:val="14"/>
+                        </w:rPr>
+                        <w:t>jp.calculaPena</w:t>
+                      </w:r>
+                      <w:proofErr w:type="spellEnd"/>
+                      <w:proofErr w:type="gramEnd"/>
+                      <w:r>
+                        <w:rPr>
+                          <w:sz w:val="14"/>
+                          <w:szCs w:val="14"/>
+                        </w:rPr>
+                        <w:t>(</w:t>
+                      </w:r>
+                      <w:proofErr w:type="spellStart"/>
+                      <w:r>
+                        <w:rPr>
+                          <w:sz w:val="14"/>
+                          <w:szCs w:val="14"/>
+                        </w:rPr>
+                        <w:t>respostaSuspeitoA</w:t>
+                      </w:r>
+                      <w:proofErr w:type="spellEnd"/>
+                      <w:r>
+                        <w:rPr>
+                          <w:sz w:val="14"/>
+                          <w:szCs w:val="14"/>
+                        </w:rPr>
+                        <w:t xml:space="preserve">, </w:t>
+                      </w:r>
+                      <w:proofErr w:type="spellStart"/>
+                      <w:r>
+                        <w:rPr>
+                          <w:sz w:val="14"/>
+                          <w:szCs w:val="14"/>
+                        </w:rPr>
+                        <w:t>respostaSuspeitoB</w:t>
+                      </w:r>
+                      <w:proofErr w:type="spellEnd"/>
+                      <w:r>
+                        <w:rPr>
+                          <w:sz w:val="14"/>
+                          <w:szCs w:val="14"/>
+                        </w:rPr>
+                        <w:t>);</w:t>
+                      </w:r>
+                    </w:p>
+                    <w:p>
+                      <w:pPr>
+                        <w:rPr>
+                          <w:sz w:val="14"/>
+                          <w:szCs w:val="14"/>
+                        </w:rPr>
+                      </w:pPr>
+                      <w:r>
+                        <w:rPr>
+                          <w:sz w:val="14"/>
+                          <w:szCs w:val="14"/>
+                        </w:rPr>
+                        <w:tab/>
+                      </w:r>
+                      <w:r>
+                        <w:rPr>
+                          <w:sz w:val="14"/>
+                          <w:szCs w:val="14"/>
+                        </w:rPr>
+                        <w:tab/>
+                      </w:r>
+                      <w:proofErr w:type="spellStart"/>
+                      <w:proofErr w:type="gramStart"/>
+                      <w:r>
+                        <w:rPr>
+                          <w:sz w:val="14"/>
+                          <w:szCs w:val="14"/>
+                        </w:rPr>
+                        <w:t>assertEquals</w:t>
+                      </w:r>
+                      <w:proofErr w:type="spellEnd"/>
+                      <w:r>
+                        <w:rPr>
+                          <w:sz w:val="14"/>
+                          <w:szCs w:val="14"/>
+                        </w:rPr>
+                        <w:t>(</w:t>
+                      </w:r>
+                      <w:proofErr w:type="gramEnd"/>
+                      <w:r>
+                        <w:rPr>
+                          <w:sz w:val="14"/>
+                          <w:szCs w:val="14"/>
+                        </w:rPr>
+                        <w:t xml:space="preserve">15, </w:t>
+                      </w:r>
+                      <w:proofErr w:type="spellStart"/>
+                      <w:r>
+                        <w:rPr>
+                          <w:sz w:val="14"/>
+                          <w:szCs w:val="14"/>
+                        </w:rPr>
+                        <w:t>penaSuspeitoA</w:t>
+                      </w:r>
+                      <w:proofErr w:type="spellEnd"/>
+                      <w:r>
+                        <w:rPr>
+                          <w:sz w:val="14"/>
+                          <w:szCs w:val="14"/>
+                        </w:rPr>
+                        <w:t>);</w:t>
+                      </w:r>
+                    </w:p>
+                    <w:p>
+                      <w:pPr>
+                        <w:rPr>
+                          <w:sz w:val="14"/>
+                          <w:szCs w:val="14"/>
+                        </w:rPr>
+                      </w:pPr>
+                      <w:r>
+                        <w:rPr>
+                          <w:sz w:val="14"/>
+                          <w:szCs w:val="14"/>
+                        </w:rPr>
+                        <w:tab/>
+                      </w:r>
+                      <w:r>
+                        <w:rPr>
+                          <w:sz w:val="14"/>
+                          <w:szCs w:val="14"/>
+                        </w:rPr>
+                        <w:tab/>
+                      </w:r>
+                      <w:proofErr w:type="spellStart"/>
+                      <w:proofErr w:type="gramStart"/>
+                      <w:r>
+                        <w:rPr>
+                          <w:sz w:val="14"/>
+                          <w:szCs w:val="14"/>
+                        </w:rPr>
+                        <w:t>assertEquals</w:t>
+                      </w:r>
+                      <w:proofErr w:type="spellEnd"/>
+                      <w:r>
+                        <w:rPr>
+                          <w:sz w:val="14"/>
+                          <w:szCs w:val="14"/>
+                        </w:rPr>
+                        <w:t>(</w:t>
+                      </w:r>
+                      <w:proofErr w:type="gramEnd"/>
+                      <w:r>
+                        <w:rPr>
+                          <w:sz w:val="14"/>
+                          <w:szCs w:val="14"/>
+                        </w:rPr>
+                        <w:t xml:space="preserve">15, </w:t>
+                      </w:r>
+                      <w:proofErr w:type="spellStart"/>
+                      <w:r>
+                        <w:rPr>
+                          <w:sz w:val="14"/>
+                          <w:szCs w:val="14"/>
+                        </w:rPr>
+                        <w:t>penaSuspeitoB</w:t>
+                      </w:r>
+                      <w:proofErr w:type="spellEnd"/>
+                      <w:r>
+                        <w:rPr>
+                          <w:sz w:val="14"/>
+                          <w:szCs w:val="14"/>
+                        </w:rPr>
+                        <w:t>);</w:t>
+                      </w:r>
+                    </w:p>
+                    <w:p>
+                      <w:pPr>
+                        <w:rPr>
+                          <w:sz w:val="14"/>
+                          <w:szCs w:val="14"/>
+                        </w:rPr>
+                      </w:pPr>
+                      <w:r>
+                        <w:rPr>
+                          <w:sz w:val="14"/>
+                          <w:szCs w:val="14"/>
+                        </w:rPr>
+                        <w:tab/>
+                        <w:t>}</w:t>
+                      </w:r>
+                    </w:p>
+                    <w:p>
+                      <w:pPr>
+                        <w:rPr>
+                          <w:sz w:val="14"/>
+                          <w:szCs w:val="14"/>
+                        </w:rPr>
+                      </w:pPr>
+                      <w:r>
+                        <w:rPr>
+                          <w:sz w:val="14"/>
+                          <w:szCs w:val="14"/>
+                        </w:rPr>
+                        <w:tab/>
+                        <w:t xml:space="preserve">// teste </w:t>
+                      </w:r>
+                      <w:proofErr w:type="spellStart"/>
+                      <w:r>
+                        <w:rPr>
+                          <w:sz w:val="14"/>
+                          <w:szCs w:val="14"/>
+                        </w:rPr>
+                        <w:t>inocencia</w:t>
+                      </w:r>
+                      <w:proofErr w:type="spellEnd"/>
+                    </w:p>
+                    <w:p>
+                      <w:pPr>
+                        <w:rPr>
+                          <w:sz w:val="14"/>
+                          <w:szCs w:val="14"/>
+                        </w:rPr>
+                      </w:pPr>
+                      <w:r>
+                        <w:rPr>
+                          <w:sz w:val="14"/>
+                          <w:szCs w:val="14"/>
+                        </w:rPr>
+                        <w:tab/>
+                        <w:t>@Test</w:t>
+                      </w:r>
+                    </w:p>
+                    <w:p>
+                      <w:pPr>
+                        <w:rPr>
+                          <w:sz w:val="14"/>
+                          <w:szCs w:val="14"/>
+                        </w:rPr>
+                      </w:pPr>
+                      <w:r>
+                        <w:rPr>
+                          <w:sz w:val="14"/>
+                          <w:szCs w:val="14"/>
+                        </w:rPr>
+                        <w:tab/>
+                      </w:r>
+                      <w:proofErr w:type="spellStart"/>
+                      <w:r>
+                        <w:rPr>
+                          <w:sz w:val="14"/>
+                          <w:szCs w:val="14"/>
+                        </w:rPr>
+                        <w:t>void</w:t>
+                      </w:r>
+                      <w:proofErr w:type="spellEnd"/>
+                      <w:r>
+                        <w:rPr>
+                          <w:sz w:val="14"/>
+                          <w:szCs w:val="14"/>
+                        </w:rPr>
+                        <w:t xml:space="preserve"> </w:t>
+                      </w:r>
+                      <w:proofErr w:type="spellStart"/>
+                      <w:proofErr w:type="gramStart"/>
+                      <w:r>
+                        <w:rPr>
+                          <w:sz w:val="14"/>
+                          <w:szCs w:val="14"/>
+                        </w:rPr>
+                        <w:t>testeInocencia</w:t>
+                      </w:r>
+                      <w:proofErr w:type="spellEnd"/>
+                      <w:r>
+                        <w:rPr>
+                          <w:sz w:val="14"/>
+                          <w:szCs w:val="14"/>
+                        </w:rPr>
+                        <w:t>(</w:t>
+                      </w:r>
+                      <w:proofErr w:type="gramEnd"/>
+                      <w:r>
+                        <w:rPr>
+                          <w:sz w:val="14"/>
+                          <w:szCs w:val="14"/>
+                        </w:rPr>
+                        <w:t>) {</w:t>
+                      </w:r>
+                    </w:p>
+                    <w:p>
+                      <w:pPr>
+                        <w:rPr>
+                          <w:sz w:val="14"/>
+                          <w:szCs w:val="14"/>
+                        </w:rPr>
+                      </w:pPr>
+                      <w:r>
+                        <w:rPr>
+                          <w:sz w:val="14"/>
+                          <w:szCs w:val="14"/>
+                        </w:rPr>
+                        <w:tab/>
+                      </w:r>
+                      <w:r>
+                        <w:rPr>
+                          <w:sz w:val="14"/>
+                          <w:szCs w:val="14"/>
+                        </w:rPr>
+                        <w:tab/>
+                        <w:t xml:space="preserve">Resposta </w:t>
+                      </w:r>
+                      <w:proofErr w:type="spellStart"/>
+                      <w:r>
+                        <w:rPr>
+                          <w:sz w:val="14"/>
+                          <w:szCs w:val="14"/>
+                        </w:rPr>
+                        <w:t>respostaSuspeitoA</w:t>
+                      </w:r>
+                      <w:proofErr w:type="spellEnd"/>
+                      <w:r>
+                        <w:rPr>
+                          <w:sz w:val="14"/>
+                          <w:szCs w:val="14"/>
+                        </w:rPr>
+                        <w:t xml:space="preserve"> = </w:t>
+                      </w:r>
+                      <w:proofErr w:type="spellStart"/>
+                      <w:r>
+                        <w:rPr>
+                          <w:sz w:val="14"/>
+                          <w:szCs w:val="14"/>
+                        </w:rPr>
+                        <w:t>Resposta.DELACAO</w:t>
+                      </w:r>
+                      <w:proofErr w:type="spellEnd"/>
+                      <w:r>
+                        <w:rPr>
+                          <w:sz w:val="14"/>
+                          <w:szCs w:val="14"/>
+                        </w:rPr>
+                        <w:t>;</w:t>
+                      </w:r>
+                    </w:p>
+                    <w:p>
+                      <w:pPr>
+                        <w:rPr>
+                          <w:sz w:val="14"/>
+                          <w:szCs w:val="14"/>
+                        </w:rPr>
+                      </w:pPr>
+                      <w:r>
+                        <w:rPr>
+                          <w:sz w:val="14"/>
+                          <w:szCs w:val="14"/>
+                        </w:rPr>
+                        <w:tab/>
+                      </w:r>
+                      <w:r>
+                        <w:rPr>
+                          <w:sz w:val="14"/>
+                          <w:szCs w:val="14"/>
+                        </w:rPr>
+                        <w:tab/>
+                        <w:t xml:space="preserve">Resposta </w:t>
+                      </w:r>
+                      <w:proofErr w:type="spellStart"/>
+                      <w:r>
+                        <w:rPr>
+                          <w:sz w:val="14"/>
+                          <w:szCs w:val="14"/>
+                        </w:rPr>
+                        <w:t>respostaSuspeitoB</w:t>
+                      </w:r>
+                      <w:proofErr w:type="spellEnd"/>
+                      <w:r>
+                        <w:rPr>
+                          <w:sz w:val="14"/>
+                          <w:szCs w:val="14"/>
+                        </w:rPr>
+                        <w:t xml:space="preserve"> = </w:t>
+                      </w:r>
+                      <w:proofErr w:type="spellStart"/>
+                      <w:r>
+                        <w:rPr>
+                          <w:sz w:val="14"/>
+                          <w:szCs w:val="14"/>
+                        </w:rPr>
+                        <w:t>Resposta.INOCENTE</w:t>
+                      </w:r>
+                      <w:proofErr w:type="spellEnd"/>
+                      <w:r>
+                        <w:rPr>
+                          <w:sz w:val="14"/>
+                          <w:szCs w:val="14"/>
+                        </w:rPr>
+                        <w:t>;</w:t>
+                      </w:r>
+                    </w:p>
+                    <w:p>
+                      <w:pPr>
+                        <w:rPr>
+                          <w:sz w:val="14"/>
+                          <w:szCs w:val="14"/>
+                        </w:rPr>
+                      </w:pPr>
+                      <w:r>
+                        <w:rPr>
+                          <w:sz w:val="14"/>
+                          <w:szCs w:val="14"/>
+                        </w:rPr>
+                        <w:tab/>
+                      </w:r>
+                      <w:r>
+                        <w:rPr>
+                          <w:sz w:val="14"/>
+                          <w:szCs w:val="14"/>
+                        </w:rPr>
+                        <w:tab/>
+                      </w:r>
+                      <w:proofErr w:type="spellStart"/>
+                      <w:r>
+                        <w:rPr>
+                          <w:sz w:val="14"/>
+                          <w:szCs w:val="14"/>
+                        </w:rPr>
+                        <w:t>JulgamentoPrisioneiro</w:t>
+                      </w:r>
+                      <w:proofErr w:type="spellEnd"/>
+                      <w:r>
+                        <w:rPr>
+                          <w:sz w:val="14"/>
+                          <w:szCs w:val="14"/>
+                        </w:rPr>
+                        <w:t xml:space="preserve"> </w:t>
+                      </w:r>
+                      <w:proofErr w:type="spellStart"/>
+                      <w:r>
+                        <w:rPr>
+                          <w:sz w:val="14"/>
+                          <w:szCs w:val="14"/>
+                        </w:rPr>
+                        <w:t>jp</w:t>
+                      </w:r>
+                      <w:proofErr w:type="spellEnd"/>
+                      <w:r>
+                        <w:rPr>
+                          <w:sz w:val="14"/>
+                          <w:szCs w:val="14"/>
+                        </w:rPr>
+                        <w:t xml:space="preserve"> = new </w:t>
+                      </w:r>
+                      <w:proofErr w:type="spellStart"/>
+                      <w:proofErr w:type="gramStart"/>
+                      <w:r>
+                        <w:rPr>
+                          <w:sz w:val="14"/>
+                          <w:szCs w:val="14"/>
+                        </w:rPr>
+                        <w:t>JulgamentoPrisioneiro</w:t>
+                      </w:r>
+                      <w:proofErr w:type="spellEnd"/>
+                      <w:r>
+                        <w:rPr>
+                          <w:sz w:val="14"/>
+                          <w:szCs w:val="14"/>
+                        </w:rPr>
+                        <w:t>(</w:t>
+                      </w:r>
+                      <w:proofErr w:type="gramEnd"/>
+                      <w:r>
+                        <w:rPr>
+                          <w:sz w:val="14"/>
+                          <w:szCs w:val="14"/>
+                        </w:rPr>
+                        <w:t>);</w:t>
+                      </w:r>
+                    </w:p>
+                    <w:p>
+                      <w:pPr>
+                        <w:rPr>
+                          <w:sz w:val="14"/>
+                          <w:szCs w:val="14"/>
+                        </w:rPr>
+                      </w:pPr>
+                      <w:r>
+                        <w:rPr>
+                          <w:sz w:val="14"/>
+                          <w:szCs w:val="14"/>
+                        </w:rPr>
+                        <w:tab/>
+                      </w:r>
+                      <w:r>
+                        <w:rPr>
+                          <w:sz w:val="14"/>
+                          <w:szCs w:val="14"/>
+                        </w:rPr>
+                        <w:tab/>
+                      </w:r>
+                      <w:proofErr w:type="spellStart"/>
+                      <w:r>
+                        <w:rPr>
+                          <w:sz w:val="14"/>
+                          <w:szCs w:val="14"/>
+                        </w:rPr>
+                        <w:t>int</w:t>
+                      </w:r>
+                      <w:proofErr w:type="spellEnd"/>
+                      <w:r>
+                        <w:rPr>
+                          <w:sz w:val="14"/>
+                          <w:szCs w:val="14"/>
+                        </w:rPr>
+                        <w:t xml:space="preserve"> </w:t>
+                      </w:r>
+                      <w:proofErr w:type="spellStart"/>
+                      <w:r>
+                        <w:rPr>
+                          <w:sz w:val="14"/>
+                          <w:szCs w:val="14"/>
+                        </w:rPr>
+                        <w:t>penaSuspeitoA</w:t>
+                      </w:r>
+                      <w:proofErr w:type="spellEnd"/>
+                      <w:r>
+                        <w:rPr>
+                          <w:sz w:val="14"/>
+                          <w:szCs w:val="14"/>
+                        </w:rPr>
+                        <w:t xml:space="preserve"> = </w:t>
+                      </w:r>
+                      <w:proofErr w:type="spellStart"/>
+                      <w:proofErr w:type="gramStart"/>
+                      <w:r>
+                        <w:rPr>
+                          <w:sz w:val="14"/>
+                          <w:szCs w:val="14"/>
+                        </w:rPr>
+                        <w:t>jp.calculaPena</w:t>
+                      </w:r>
+                      <w:proofErr w:type="spellEnd"/>
+                      <w:proofErr w:type="gramEnd"/>
+                      <w:r>
+                        <w:rPr>
+                          <w:sz w:val="14"/>
+                          <w:szCs w:val="14"/>
+                        </w:rPr>
+                        <w:t>(</w:t>
+                      </w:r>
+                      <w:proofErr w:type="spellStart"/>
+                      <w:r>
+                        <w:rPr>
+                          <w:sz w:val="14"/>
+                          <w:szCs w:val="14"/>
+                        </w:rPr>
+                        <w:t>respostaSuspeitoA</w:t>
+                      </w:r>
+                      <w:proofErr w:type="spellEnd"/>
+                      <w:r>
+                        <w:rPr>
+                          <w:sz w:val="14"/>
+                          <w:szCs w:val="14"/>
+                        </w:rPr>
+                        <w:t xml:space="preserve">, </w:t>
+                      </w:r>
+                      <w:proofErr w:type="spellStart"/>
+                      <w:r>
+                        <w:rPr>
+                          <w:sz w:val="14"/>
+                          <w:szCs w:val="14"/>
+                        </w:rPr>
+                        <w:t>respostaSuspeitoB</w:t>
+                      </w:r>
+                      <w:proofErr w:type="spellEnd"/>
+                      <w:r>
+                        <w:rPr>
+                          <w:sz w:val="14"/>
+                          <w:szCs w:val="14"/>
+                        </w:rPr>
+                        <w:t>);</w:t>
+                      </w:r>
+                    </w:p>
+                    <w:p>
+                      <w:pPr>
+                        <w:rPr>
+                          <w:sz w:val="14"/>
+                          <w:szCs w:val="14"/>
+                        </w:rPr>
+                      </w:pPr>
+                      <w:r>
+                        <w:rPr>
+                          <w:sz w:val="14"/>
+                          <w:szCs w:val="14"/>
+                        </w:rPr>
+                        <w:tab/>
+                      </w:r>
+                      <w:r>
+                        <w:rPr>
+                          <w:sz w:val="14"/>
+                          <w:szCs w:val="14"/>
+                        </w:rPr>
+                        <w:tab/>
+                      </w:r>
+                      <w:proofErr w:type="spellStart"/>
+                      <w:proofErr w:type="gramStart"/>
+                      <w:r>
+                        <w:rPr>
+                          <w:sz w:val="14"/>
+                          <w:szCs w:val="14"/>
+                        </w:rPr>
+                        <w:t>assertEquals</w:t>
+                      </w:r>
+                      <w:proofErr w:type="spellEnd"/>
+                      <w:r>
+                        <w:rPr>
+                          <w:sz w:val="14"/>
+                          <w:szCs w:val="14"/>
+                        </w:rPr>
+                        <w:t>(</w:t>
+                      </w:r>
+                      <w:proofErr w:type="gramEnd"/>
+                      <w:r>
+                        <w:rPr>
+                          <w:sz w:val="14"/>
+                          <w:szCs w:val="14"/>
+                        </w:rPr>
+                        <w:t xml:space="preserve">10, </w:t>
+                      </w:r>
+                      <w:proofErr w:type="spellStart"/>
+                      <w:r>
+                        <w:rPr>
+                          <w:sz w:val="14"/>
+                          <w:szCs w:val="14"/>
+                        </w:rPr>
+                        <w:t>penaSuspeitoA</w:t>
+                      </w:r>
+                      <w:proofErr w:type="spellEnd"/>
+                      <w:r>
+                        <w:rPr>
+                          <w:sz w:val="14"/>
+                          <w:szCs w:val="14"/>
+                        </w:rPr>
+                        <w:t>);</w:t>
+                      </w:r>
+                    </w:p>
+                    <w:p>
+                      <w:pPr>
+                        <w:rPr>
+                          <w:sz w:val="14"/>
+                          <w:szCs w:val="14"/>
+                        </w:rPr>
+                      </w:pPr>
+                      <w:r>
+                        <w:rPr>
+                          <w:sz w:val="14"/>
+                          <w:szCs w:val="14"/>
+                        </w:rPr>
+                        <w:tab/>
+                        <w:t>}</w:t>
+                      </w:r>
+                    </w:p>
+                    <w:p>
+                      <w:pPr>
+                        <w:rPr>
+                          <w:sz w:val="14"/>
+                          <w:szCs w:val="14"/>
+                          <w:lang w:val="en-US"/>
+                        </w:rPr>
+                      </w:pPr>
+                      <w:r>
+                        <w:rPr>
+                          <w:sz w:val="14"/>
+                          <w:szCs w:val="14"/>
+                        </w:rPr>
+                        <w:t>}</w:t>
+                      </w:r>
+                    </w:p>
+                  </w:txbxContent>
+                </v:textbox>
+                <w10:wrap type="square"/>
+              </v:shape>
+            </w:pict>
+          </mc:Fallback>
+        </mc:AlternateContent>
+      </w:r>
+      <w:r>
+        <w:t>Agora o teste de condenação mutua está correto, não apresenta erros</w:t>
+      </w:r>
+      <w:r>
+        <w:t>, portanto devemos criar o próximo teste</w:t>
+      </w:r>
+      <w:r>
+        <w:t>.</w:t>
+      </w:r>
+    </w:p>
+    <w:p>
+      <w:r>
+        <w:lastRenderedPageBreak/>
+        <w:t>Resultado do teste OK, agora devemos criar o próximo teste</w:t>
+      </w:r>
+      <w:r>
+        <w:t xml:space="preserve"> </w:t>
+      </w:r>
+      <w:r>
+        <w:t>PENA_CONDENACAO_INDIVIDUAL</w:t>
+      </w:r>
+      <w:r>
+        <w:t>.</w:t>
       </w:r>
       <w:bookmarkStart w:id="0" w:name="_GoBack"/>
       <w:bookmarkEnd w:id="0"/>
     </w:p>
+    <w:p/>
     <w:p/>
     <w:sectPr>
       <w:pgSz w:w="11906" w:h="16838"/>

</xml_diff>

<commit_message>
Criação do teste condenação individual
Criação do teste condenação individual e inicio do ultimo teste
</commit_message>
<xml_diff>
--- a/NAC1 - DesafioJUNIT.docx
+++ b/NAC1 - DesafioJUNIT.docx
@@ -6327,11 +6327,1358 @@
         <w:t>PENA_CONDENACAO_INDIVIDUAL</w:t>
       </w:r>
       <w:r>
-        <w:t>.</w:t>
+        <w:t xml:space="preserve"> e alterar os valores das condenações para:</w:t>
+      </w:r>
+    </w:p>
+    <w:p>
+      <w:pPr>
+        <w:autoSpaceDE w:val="0"/>
+        <w:autoSpaceDN w:val="0"/>
+        <w:adjustRightInd w:val="0"/>
+        <w:spacing w:after="0" w:line="240" w:lineRule="auto"/>
+        <w:rPr>
+          <w:rFonts w:ascii="Consolas" w:hAnsi="Consolas" w:cs="Consolas"/>
+          <w:sz w:val="20"/>
+          <w:szCs w:val="20"/>
+        </w:rPr>
+      </w:pPr>
+      <w:r>
+        <w:rPr>
+          <w:rFonts w:ascii="Consolas" w:hAnsi="Consolas" w:cs="Consolas"/>
+          <w:color w:val="000000"/>
+          <w:sz w:val="20"/>
+          <w:szCs w:val="20"/>
+        </w:rPr>
+        <w:tab/>
+      </w:r>
+      <w:proofErr w:type="spellStart"/>
+      <w:r>
+        <w:rPr>
+          <w:rFonts w:ascii="Consolas" w:hAnsi="Consolas" w:cs="Consolas"/>
+          <w:b/>
+          <w:bCs/>
+          <w:color w:val="7F0055"/>
+          <w:sz w:val="20"/>
+          <w:szCs w:val="20"/>
+        </w:rPr>
+        <w:t>private</w:t>
+      </w:r>
+      <w:proofErr w:type="spellEnd"/>
+      <w:r>
+        <w:rPr>
+          <w:rFonts w:ascii="Consolas" w:hAnsi="Consolas" w:cs="Consolas"/>
+          <w:color w:val="000000"/>
+          <w:sz w:val="20"/>
+          <w:szCs w:val="20"/>
+        </w:rPr>
+        <w:t xml:space="preserve"> </w:t>
+      </w:r>
+      <w:proofErr w:type="spellStart"/>
+      <w:r>
+        <w:rPr>
+          <w:rFonts w:ascii="Consolas" w:hAnsi="Consolas" w:cs="Consolas"/>
+          <w:b/>
+          <w:bCs/>
+          <w:color w:val="7F0055"/>
+          <w:sz w:val="20"/>
+          <w:szCs w:val="20"/>
+        </w:rPr>
+        <w:t>int</w:t>
+      </w:r>
+      <w:proofErr w:type="spellEnd"/>
+      <w:r>
+        <w:rPr>
+          <w:rFonts w:ascii="Consolas" w:hAnsi="Consolas" w:cs="Consolas"/>
+          <w:color w:val="000000"/>
+          <w:sz w:val="20"/>
+          <w:szCs w:val="20"/>
+        </w:rPr>
+        <w:t xml:space="preserve"> </w:t>
+      </w:r>
+      <w:r>
+        <w:rPr>
+          <w:rFonts w:ascii="Consolas" w:hAnsi="Consolas" w:cs="Consolas"/>
+          <w:color w:val="0000C0"/>
+          <w:sz w:val="20"/>
+          <w:szCs w:val="20"/>
+        </w:rPr>
+        <w:t>PENA_INOCENCIA</w:t>
+      </w:r>
+      <w:r>
+        <w:rPr>
+          <w:rFonts w:ascii="Consolas" w:hAnsi="Consolas" w:cs="Consolas"/>
+          <w:color w:val="000000"/>
+          <w:sz w:val="20"/>
+          <w:szCs w:val="20"/>
+        </w:rPr>
+        <w:t xml:space="preserve"> = 0;</w:t>
+      </w:r>
+    </w:p>
+    <w:p>
+      <w:pPr>
+        <w:autoSpaceDE w:val="0"/>
+        <w:autoSpaceDN w:val="0"/>
+        <w:adjustRightInd w:val="0"/>
+        <w:spacing w:after="0" w:line="240" w:lineRule="auto"/>
+        <w:rPr>
+          <w:rFonts w:ascii="Consolas" w:hAnsi="Consolas" w:cs="Consolas"/>
+          <w:sz w:val="20"/>
+          <w:szCs w:val="20"/>
+        </w:rPr>
+      </w:pPr>
+      <w:r>
+        <w:rPr>
+          <w:rFonts w:ascii="Consolas" w:hAnsi="Consolas" w:cs="Consolas"/>
+          <w:color w:val="000000"/>
+          <w:sz w:val="20"/>
+          <w:szCs w:val="20"/>
+        </w:rPr>
+        <w:tab/>
+      </w:r>
+      <w:proofErr w:type="spellStart"/>
+      <w:r>
+        <w:rPr>
+          <w:rFonts w:ascii="Consolas" w:hAnsi="Consolas" w:cs="Consolas"/>
+          <w:b/>
+          <w:bCs/>
+          <w:color w:val="7F0055"/>
+          <w:sz w:val="20"/>
+          <w:szCs w:val="20"/>
+        </w:rPr>
+        <w:t>private</w:t>
+      </w:r>
+      <w:proofErr w:type="spellEnd"/>
+      <w:r>
+        <w:rPr>
+          <w:rFonts w:ascii="Consolas" w:hAnsi="Consolas" w:cs="Consolas"/>
+          <w:color w:val="000000"/>
+          <w:sz w:val="20"/>
+          <w:szCs w:val="20"/>
+        </w:rPr>
+        <w:t xml:space="preserve"> </w:t>
+      </w:r>
+      <w:proofErr w:type="spellStart"/>
+      <w:r>
+        <w:rPr>
+          <w:rFonts w:ascii="Consolas" w:hAnsi="Consolas" w:cs="Consolas"/>
+          <w:b/>
+          <w:bCs/>
+          <w:color w:val="7F0055"/>
+          <w:sz w:val="20"/>
+          <w:szCs w:val="20"/>
+        </w:rPr>
+        <w:t>int</w:t>
+      </w:r>
+      <w:proofErr w:type="spellEnd"/>
+      <w:r>
+        <w:rPr>
+          <w:rFonts w:ascii="Consolas" w:hAnsi="Consolas" w:cs="Consolas"/>
+          <w:color w:val="000000"/>
+          <w:sz w:val="20"/>
+          <w:szCs w:val="20"/>
+        </w:rPr>
+        <w:t xml:space="preserve"> </w:t>
+      </w:r>
+      <w:r>
+        <w:rPr>
+          <w:rFonts w:ascii="Consolas" w:hAnsi="Consolas" w:cs="Consolas"/>
+          <w:color w:val="0000C0"/>
+          <w:sz w:val="20"/>
+          <w:szCs w:val="20"/>
+        </w:rPr>
+        <w:t>PENA_CONDENACAO_MUTUA</w:t>
+      </w:r>
+      <w:r>
+        <w:rPr>
+          <w:rFonts w:ascii="Consolas" w:hAnsi="Consolas" w:cs="Consolas"/>
+          <w:color w:val="000000"/>
+          <w:sz w:val="20"/>
+          <w:szCs w:val="20"/>
+        </w:rPr>
+        <w:t xml:space="preserve"> = 5;</w:t>
+      </w:r>
+    </w:p>
+    <w:p>
+      <w:pPr>
+        <w:autoSpaceDE w:val="0"/>
+        <w:autoSpaceDN w:val="0"/>
+        <w:adjustRightInd w:val="0"/>
+        <w:spacing w:after="0" w:line="240" w:lineRule="auto"/>
+        <w:rPr>
+          <w:rFonts w:ascii="Consolas" w:hAnsi="Consolas" w:cs="Consolas"/>
+          <w:sz w:val="20"/>
+          <w:szCs w:val="20"/>
+        </w:rPr>
+      </w:pPr>
+      <w:r>
+        <w:rPr>
+          <w:rFonts w:ascii="Consolas" w:hAnsi="Consolas" w:cs="Consolas"/>
+          <w:color w:val="000000"/>
+          <w:sz w:val="20"/>
+          <w:szCs w:val="20"/>
+        </w:rPr>
+        <w:tab/>
+      </w:r>
+      <w:proofErr w:type="spellStart"/>
+      <w:r>
+        <w:rPr>
+          <w:rFonts w:ascii="Consolas" w:hAnsi="Consolas" w:cs="Consolas"/>
+          <w:b/>
+          <w:bCs/>
+          <w:color w:val="7F0055"/>
+          <w:sz w:val="20"/>
+          <w:szCs w:val="20"/>
+        </w:rPr>
+        <w:t>private</w:t>
+      </w:r>
+      <w:proofErr w:type="spellEnd"/>
+      <w:r>
+        <w:rPr>
+          <w:rFonts w:ascii="Consolas" w:hAnsi="Consolas" w:cs="Consolas"/>
+          <w:color w:val="000000"/>
+          <w:sz w:val="20"/>
+          <w:szCs w:val="20"/>
+        </w:rPr>
+        <w:t xml:space="preserve"> </w:t>
+      </w:r>
+      <w:proofErr w:type="spellStart"/>
+      <w:r>
+        <w:rPr>
+          <w:rFonts w:ascii="Consolas" w:hAnsi="Consolas" w:cs="Consolas"/>
+          <w:b/>
+          <w:bCs/>
+          <w:color w:val="7F0055"/>
+          <w:sz w:val="20"/>
+          <w:szCs w:val="20"/>
+        </w:rPr>
+        <w:t>int</w:t>
+      </w:r>
+      <w:proofErr w:type="spellEnd"/>
+      <w:r>
+        <w:rPr>
+          <w:rFonts w:ascii="Consolas" w:hAnsi="Consolas" w:cs="Consolas"/>
+          <w:color w:val="000000"/>
+          <w:sz w:val="20"/>
+          <w:szCs w:val="20"/>
+        </w:rPr>
+        <w:t xml:space="preserve"> </w:t>
+      </w:r>
+      <w:r>
+        <w:rPr>
+          <w:rFonts w:ascii="Consolas" w:hAnsi="Consolas" w:cs="Consolas"/>
+          <w:color w:val="0000C0"/>
+          <w:sz w:val="20"/>
+          <w:szCs w:val="20"/>
+        </w:rPr>
+        <w:t>PENA_CONDENACAO_INDIVIDUAL</w:t>
+      </w:r>
+      <w:r>
+        <w:rPr>
+          <w:rFonts w:ascii="Consolas" w:hAnsi="Consolas" w:cs="Consolas"/>
+          <w:color w:val="000000"/>
+          <w:sz w:val="20"/>
+          <w:szCs w:val="20"/>
+        </w:rPr>
+        <w:t xml:space="preserve"> = 10;</w:t>
+      </w:r>
+    </w:p>
+    <w:p>
+      <w:pPr>
+        <w:rPr>
+          <w:rFonts w:ascii="Consolas" w:hAnsi="Consolas" w:cs="Consolas"/>
+          <w:color w:val="000000"/>
+          <w:sz w:val="20"/>
+          <w:szCs w:val="20"/>
+        </w:rPr>
+      </w:pPr>
+      <w:r>
+        <w:rPr>
+          <w:rFonts w:ascii="Consolas" w:hAnsi="Consolas" w:cs="Consolas"/>
+          <w:color w:val="000000"/>
+          <w:sz w:val="20"/>
+          <w:szCs w:val="20"/>
+        </w:rPr>
+        <w:tab/>
+      </w:r>
+      <w:proofErr w:type="spellStart"/>
+      <w:r>
+        <w:rPr>
+          <w:rFonts w:ascii="Consolas" w:hAnsi="Consolas" w:cs="Consolas"/>
+          <w:b/>
+          <w:bCs/>
+          <w:color w:val="7F0055"/>
+          <w:sz w:val="20"/>
+          <w:szCs w:val="20"/>
+        </w:rPr>
+        <w:t>private</w:t>
+      </w:r>
+      <w:proofErr w:type="spellEnd"/>
+      <w:r>
+        <w:rPr>
+          <w:rFonts w:ascii="Consolas" w:hAnsi="Consolas" w:cs="Consolas"/>
+          <w:color w:val="000000"/>
+          <w:sz w:val="20"/>
+          <w:szCs w:val="20"/>
+        </w:rPr>
+        <w:t xml:space="preserve"> </w:t>
+      </w:r>
+      <w:proofErr w:type="spellStart"/>
+      <w:r>
+        <w:rPr>
+          <w:rFonts w:ascii="Consolas" w:hAnsi="Consolas" w:cs="Consolas"/>
+          <w:b/>
+          <w:bCs/>
+          <w:color w:val="7F0055"/>
+          <w:sz w:val="20"/>
+          <w:szCs w:val="20"/>
+        </w:rPr>
+        <w:t>int</w:t>
+      </w:r>
+      <w:proofErr w:type="spellEnd"/>
+      <w:r>
+        <w:rPr>
+          <w:rFonts w:ascii="Consolas" w:hAnsi="Consolas" w:cs="Consolas"/>
+          <w:color w:val="000000"/>
+          <w:sz w:val="20"/>
+          <w:szCs w:val="20"/>
+        </w:rPr>
+        <w:t xml:space="preserve"> </w:t>
+      </w:r>
+      <w:r>
+        <w:rPr>
+          <w:rFonts w:ascii="Consolas" w:hAnsi="Consolas" w:cs="Consolas"/>
+          <w:color w:val="0000C0"/>
+          <w:sz w:val="20"/>
+          <w:szCs w:val="20"/>
+        </w:rPr>
+        <w:t>PENA_CONDENACAO_CUMPLICES</w:t>
+      </w:r>
+      <w:r>
+        <w:rPr>
+          <w:rFonts w:ascii="Consolas" w:hAnsi="Consolas" w:cs="Consolas"/>
+          <w:color w:val="000000"/>
+          <w:sz w:val="20"/>
+          <w:szCs w:val="20"/>
+        </w:rPr>
+        <w:t xml:space="preserve"> = 11;</w:t>
+      </w:r>
+    </w:p>
+    <w:p>
+      <w:pPr>
+        <w:autoSpaceDE w:val="0"/>
+        <w:autoSpaceDN w:val="0"/>
+        <w:adjustRightInd w:val="0"/>
+        <w:spacing w:after="0" w:line="240" w:lineRule="auto"/>
+        <w:rPr>
+          <w:rFonts w:ascii="Consolas" w:hAnsi="Consolas" w:cs="Consolas"/>
+          <w:sz w:val="20"/>
+          <w:szCs w:val="20"/>
+        </w:rPr>
+      </w:pPr>
+      <w:r>
+        <w:rPr>
+          <w:rFonts w:ascii="Consolas" w:hAnsi="Consolas" w:cs="Consolas"/>
+          <w:color w:val="3F7F5F"/>
+          <w:sz w:val="20"/>
+          <w:szCs w:val="20"/>
+        </w:rPr>
+        <w:t xml:space="preserve">// </w:t>
+      </w:r>
+      <w:r>
+        <w:rPr>
+          <w:rFonts w:ascii="Consolas" w:hAnsi="Consolas" w:cs="Consolas"/>
+          <w:color w:val="3F7F5F"/>
+          <w:sz w:val="20"/>
+          <w:szCs w:val="20"/>
+          <w:u w:val="single"/>
+        </w:rPr>
+        <w:t>teste</w:t>
+      </w:r>
+      <w:r>
+        <w:rPr>
+          <w:rFonts w:ascii="Consolas" w:hAnsi="Consolas" w:cs="Consolas"/>
+          <w:color w:val="3F7F5F"/>
+          <w:sz w:val="20"/>
+          <w:szCs w:val="20"/>
+        </w:rPr>
+        <w:t xml:space="preserve"> </w:t>
+      </w:r>
+      <w:proofErr w:type="spellStart"/>
+      <w:r>
+        <w:rPr>
+          <w:rFonts w:ascii="Consolas" w:hAnsi="Consolas" w:cs="Consolas"/>
+          <w:color w:val="3F7F5F"/>
+          <w:sz w:val="20"/>
+          <w:szCs w:val="20"/>
+          <w:u w:val="single"/>
+        </w:rPr>
+        <w:t>condenaçao</w:t>
+      </w:r>
+      <w:proofErr w:type="spellEnd"/>
+      <w:r>
+        <w:rPr>
+          <w:rFonts w:ascii="Consolas" w:hAnsi="Consolas" w:cs="Consolas"/>
+          <w:color w:val="3F7F5F"/>
+          <w:sz w:val="20"/>
+          <w:szCs w:val="20"/>
+        </w:rPr>
+        <w:t xml:space="preserve"> individual</w:t>
+      </w:r>
+    </w:p>
+    <w:p>
+      <w:pPr>
+        <w:autoSpaceDE w:val="0"/>
+        <w:autoSpaceDN w:val="0"/>
+        <w:adjustRightInd w:val="0"/>
+        <w:spacing w:after="0" w:line="240" w:lineRule="auto"/>
+        <w:rPr>
+          <w:rFonts w:ascii="Consolas" w:hAnsi="Consolas" w:cs="Consolas"/>
+          <w:sz w:val="20"/>
+          <w:szCs w:val="20"/>
+        </w:rPr>
+      </w:pPr>
+      <w:r>
+        <w:rPr>
+          <w:rFonts w:ascii="Consolas" w:hAnsi="Consolas" w:cs="Consolas"/>
+          <w:color w:val="000000"/>
+          <w:sz w:val="20"/>
+          <w:szCs w:val="20"/>
+        </w:rPr>
+        <w:tab/>
+      </w:r>
+      <w:r>
+        <w:rPr>
+          <w:rFonts w:ascii="Consolas" w:hAnsi="Consolas" w:cs="Consolas"/>
+          <w:color w:val="646464"/>
+          <w:sz w:val="20"/>
+          <w:szCs w:val="20"/>
+        </w:rPr>
+        <w:t>@Test</w:t>
+      </w:r>
+    </w:p>
+    <w:p>
+      <w:pPr>
+        <w:autoSpaceDE w:val="0"/>
+        <w:autoSpaceDN w:val="0"/>
+        <w:adjustRightInd w:val="0"/>
+        <w:spacing w:after="0" w:line="240" w:lineRule="auto"/>
+        <w:rPr>
+          <w:rFonts w:ascii="Consolas" w:hAnsi="Consolas" w:cs="Consolas"/>
+          <w:sz w:val="20"/>
+          <w:szCs w:val="20"/>
+        </w:rPr>
+      </w:pPr>
+      <w:r>
+        <w:rPr>
+          <w:rFonts w:ascii="Consolas" w:hAnsi="Consolas" w:cs="Consolas"/>
+          <w:color w:val="000000"/>
+          <w:sz w:val="20"/>
+          <w:szCs w:val="20"/>
+        </w:rPr>
+        <w:tab/>
+      </w:r>
+      <w:proofErr w:type="spellStart"/>
+      <w:r>
+        <w:rPr>
+          <w:rFonts w:ascii="Consolas" w:hAnsi="Consolas" w:cs="Consolas"/>
+          <w:b/>
+          <w:bCs/>
+          <w:color w:val="7F0055"/>
+          <w:sz w:val="20"/>
+          <w:szCs w:val="20"/>
+        </w:rPr>
+        <w:t>void</w:t>
+      </w:r>
+      <w:proofErr w:type="spellEnd"/>
+      <w:r>
+        <w:rPr>
+          <w:rFonts w:ascii="Consolas" w:hAnsi="Consolas" w:cs="Consolas"/>
+          <w:color w:val="000000"/>
+          <w:sz w:val="20"/>
+          <w:szCs w:val="20"/>
+        </w:rPr>
+        <w:t xml:space="preserve"> </w:t>
+      </w:r>
+      <w:proofErr w:type="spellStart"/>
+      <w:proofErr w:type="gramStart"/>
+      <w:r>
+        <w:rPr>
+          <w:rFonts w:ascii="Consolas" w:hAnsi="Consolas" w:cs="Consolas"/>
+          <w:color w:val="000000"/>
+          <w:sz w:val="20"/>
+          <w:szCs w:val="20"/>
+        </w:rPr>
+        <w:t>testeCondenacaoIndividual</w:t>
+      </w:r>
+      <w:proofErr w:type="spellEnd"/>
+      <w:r>
+        <w:rPr>
+          <w:rFonts w:ascii="Consolas" w:hAnsi="Consolas" w:cs="Consolas"/>
+          <w:color w:val="000000"/>
+          <w:sz w:val="20"/>
+          <w:szCs w:val="20"/>
+        </w:rPr>
+        <w:t>(</w:t>
+      </w:r>
+      <w:proofErr w:type="gramEnd"/>
+      <w:r>
+        <w:rPr>
+          <w:rFonts w:ascii="Consolas" w:hAnsi="Consolas" w:cs="Consolas"/>
+          <w:color w:val="000000"/>
+          <w:sz w:val="20"/>
+          <w:szCs w:val="20"/>
+        </w:rPr>
+        <w:t>) {</w:t>
+      </w:r>
+    </w:p>
+    <w:p>
+      <w:pPr>
+        <w:autoSpaceDE w:val="0"/>
+        <w:autoSpaceDN w:val="0"/>
+        <w:adjustRightInd w:val="0"/>
+        <w:spacing w:after="0" w:line="240" w:lineRule="auto"/>
+        <w:rPr>
+          <w:rFonts w:ascii="Consolas" w:hAnsi="Consolas" w:cs="Consolas"/>
+          <w:sz w:val="20"/>
+          <w:szCs w:val="20"/>
+        </w:rPr>
+      </w:pPr>
+      <w:r>
+        <w:rPr>
+          <w:rFonts w:ascii="Consolas" w:hAnsi="Consolas" w:cs="Consolas"/>
+          <w:color w:val="000000"/>
+          <w:sz w:val="20"/>
+          <w:szCs w:val="20"/>
+        </w:rPr>
+        <w:tab/>
+      </w:r>
+      <w:r>
+        <w:rPr>
+          <w:rFonts w:ascii="Consolas" w:hAnsi="Consolas" w:cs="Consolas"/>
+          <w:color w:val="000000"/>
+          <w:sz w:val="20"/>
+          <w:szCs w:val="20"/>
+        </w:rPr>
+        <w:tab/>
+        <w:t xml:space="preserve">Resposta </w:t>
+      </w:r>
+      <w:proofErr w:type="spellStart"/>
+      <w:r>
+        <w:rPr>
+          <w:rFonts w:ascii="Consolas" w:hAnsi="Consolas" w:cs="Consolas"/>
+          <w:color w:val="6A3E3E"/>
+          <w:sz w:val="20"/>
+          <w:szCs w:val="20"/>
+        </w:rPr>
+        <w:t>respostaSuspeitoA</w:t>
+      </w:r>
+      <w:proofErr w:type="spellEnd"/>
+      <w:r>
+        <w:rPr>
+          <w:rFonts w:ascii="Consolas" w:hAnsi="Consolas" w:cs="Consolas"/>
+          <w:color w:val="000000"/>
+          <w:sz w:val="20"/>
+          <w:szCs w:val="20"/>
+        </w:rPr>
+        <w:t xml:space="preserve"> = </w:t>
+      </w:r>
+      <w:proofErr w:type="spellStart"/>
+      <w:r>
+        <w:rPr>
+          <w:rFonts w:ascii="Consolas" w:hAnsi="Consolas" w:cs="Consolas"/>
+          <w:color w:val="000000"/>
+          <w:sz w:val="20"/>
+          <w:szCs w:val="20"/>
+        </w:rPr>
+        <w:t>Resposta.</w:t>
+      </w:r>
+      <w:r>
+        <w:rPr>
+          <w:rFonts w:ascii="Consolas" w:hAnsi="Consolas" w:cs="Consolas"/>
+          <w:b/>
+          <w:bCs/>
+          <w:i/>
+          <w:iCs/>
+          <w:color w:val="0000C0"/>
+          <w:sz w:val="20"/>
+          <w:szCs w:val="20"/>
+        </w:rPr>
+        <w:t>INOCENTE</w:t>
+      </w:r>
+      <w:proofErr w:type="spellEnd"/>
+      <w:r>
+        <w:rPr>
+          <w:rFonts w:ascii="Consolas" w:hAnsi="Consolas" w:cs="Consolas"/>
+          <w:color w:val="000000"/>
+          <w:sz w:val="20"/>
+          <w:szCs w:val="20"/>
+        </w:rPr>
+        <w:t>;</w:t>
+      </w:r>
+    </w:p>
+    <w:p>
+      <w:pPr>
+        <w:autoSpaceDE w:val="0"/>
+        <w:autoSpaceDN w:val="0"/>
+        <w:adjustRightInd w:val="0"/>
+        <w:spacing w:after="0" w:line="240" w:lineRule="auto"/>
+        <w:rPr>
+          <w:rFonts w:ascii="Consolas" w:hAnsi="Consolas" w:cs="Consolas"/>
+          <w:sz w:val="20"/>
+          <w:szCs w:val="20"/>
+        </w:rPr>
+      </w:pPr>
+      <w:r>
+        <w:rPr>
+          <w:rFonts w:ascii="Consolas" w:hAnsi="Consolas" w:cs="Consolas"/>
+          <w:color w:val="000000"/>
+          <w:sz w:val="20"/>
+          <w:szCs w:val="20"/>
+        </w:rPr>
+        <w:tab/>
+      </w:r>
+      <w:r>
+        <w:rPr>
+          <w:rFonts w:ascii="Consolas" w:hAnsi="Consolas" w:cs="Consolas"/>
+          <w:color w:val="000000"/>
+          <w:sz w:val="20"/>
+          <w:szCs w:val="20"/>
+        </w:rPr>
+        <w:tab/>
+        <w:t xml:space="preserve">Resposta </w:t>
+      </w:r>
+      <w:proofErr w:type="spellStart"/>
+      <w:r>
+        <w:rPr>
+          <w:rFonts w:ascii="Consolas" w:hAnsi="Consolas" w:cs="Consolas"/>
+          <w:color w:val="6A3E3E"/>
+          <w:sz w:val="20"/>
+          <w:szCs w:val="20"/>
+        </w:rPr>
+        <w:t>respostaSuspeitoB</w:t>
+      </w:r>
+      <w:proofErr w:type="spellEnd"/>
+      <w:r>
+        <w:rPr>
+          <w:rFonts w:ascii="Consolas" w:hAnsi="Consolas" w:cs="Consolas"/>
+          <w:color w:val="000000"/>
+          <w:sz w:val="20"/>
+          <w:szCs w:val="20"/>
+        </w:rPr>
+        <w:t xml:space="preserve"> = </w:t>
+      </w:r>
+      <w:proofErr w:type="spellStart"/>
+      <w:r>
+        <w:rPr>
+          <w:rFonts w:ascii="Consolas" w:hAnsi="Consolas" w:cs="Consolas"/>
+          <w:color w:val="000000"/>
+          <w:sz w:val="20"/>
+          <w:szCs w:val="20"/>
+        </w:rPr>
+        <w:t>Resposta.</w:t>
+      </w:r>
+      <w:r>
+        <w:rPr>
+          <w:rFonts w:ascii="Consolas" w:hAnsi="Consolas" w:cs="Consolas"/>
+          <w:b/>
+          <w:bCs/>
+          <w:i/>
+          <w:iCs/>
+          <w:color w:val="0000C0"/>
+          <w:sz w:val="20"/>
+          <w:szCs w:val="20"/>
+        </w:rPr>
+        <w:t>DELACAO</w:t>
+      </w:r>
+      <w:proofErr w:type="spellEnd"/>
+      <w:r>
+        <w:rPr>
+          <w:rFonts w:ascii="Consolas" w:hAnsi="Consolas" w:cs="Consolas"/>
+          <w:color w:val="000000"/>
+          <w:sz w:val="20"/>
+          <w:szCs w:val="20"/>
+        </w:rPr>
+        <w:t>;</w:t>
+      </w:r>
+    </w:p>
+    <w:p>
+      <w:pPr>
+        <w:autoSpaceDE w:val="0"/>
+        <w:autoSpaceDN w:val="0"/>
+        <w:adjustRightInd w:val="0"/>
+        <w:spacing w:after="0" w:line="240" w:lineRule="auto"/>
+        <w:rPr>
+          <w:rFonts w:ascii="Consolas" w:hAnsi="Consolas" w:cs="Consolas"/>
+          <w:sz w:val="20"/>
+          <w:szCs w:val="20"/>
+        </w:rPr>
+      </w:pPr>
+    </w:p>
+    <w:p>
+      <w:pPr>
+        <w:autoSpaceDE w:val="0"/>
+        <w:autoSpaceDN w:val="0"/>
+        <w:adjustRightInd w:val="0"/>
+        <w:spacing w:after="0" w:line="240" w:lineRule="auto"/>
+        <w:rPr>
+          <w:rFonts w:ascii="Consolas" w:hAnsi="Consolas" w:cs="Consolas"/>
+          <w:sz w:val="20"/>
+          <w:szCs w:val="20"/>
+        </w:rPr>
+      </w:pPr>
+      <w:r>
+        <w:rPr>
+          <w:rFonts w:ascii="Consolas" w:hAnsi="Consolas" w:cs="Consolas"/>
+          <w:color w:val="000000"/>
+          <w:sz w:val="20"/>
+          <w:szCs w:val="20"/>
+        </w:rPr>
+        <w:tab/>
+      </w:r>
+      <w:r>
+        <w:rPr>
+          <w:rFonts w:ascii="Consolas" w:hAnsi="Consolas" w:cs="Consolas"/>
+          <w:color w:val="000000"/>
+          <w:sz w:val="20"/>
+          <w:szCs w:val="20"/>
+        </w:rPr>
+        <w:tab/>
+      </w:r>
+      <w:proofErr w:type="spellStart"/>
+      <w:r>
+        <w:rPr>
+          <w:rFonts w:ascii="Consolas" w:hAnsi="Consolas" w:cs="Consolas"/>
+          <w:color w:val="000000"/>
+          <w:sz w:val="20"/>
+          <w:szCs w:val="20"/>
+        </w:rPr>
+        <w:t>JulgamentoPrisioneiro</w:t>
+      </w:r>
+      <w:proofErr w:type="spellEnd"/>
+      <w:r>
+        <w:rPr>
+          <w:rFonts w:ascii="Consolas" w:hAnsi="Consolas" w:cs="Consolas"/>
+          <w:color w:val="000000"/>
+          <w:sz w:val="20"/>
+          <w:szCs w:val="20"/>
+        </w:rPr>
+        <w:t xml:space="preserve"> </w:t>
+      </w:r>
+      <w:proofErr w:type="spellStart"/>
+      <w:r>
+        <w:rPr>
+          <w:rFonts w:ascii="Consolas" w:hAnsi="Consolas" w:cs="Consolas"/>
+          <w:color w:val="6A3E3E"/>
+          <w:sz w:val="20"/>
+          <w:szCs w:val="20"/>
+        </w:rPr>
+        <w:t>jp</w:t>
+      </w:r>
+      <w:proofErr w:type="spellEnd"/>
+      <w:r>
+        <w:rPr>
+          <w:rFonts w:ascii="Consolas" w:hAnsi="Consolas" w:cs="Consolas"/>
+          <w:color w:val="000000"/>
+          <w:sz w:val="20"/>
+          <w:szCs w:val="20"/>
+        </w:rPr>
+        <w:t xml:space="preserve"> = </w:t>
+      </w:r>
+      <w:r>
+        <w:rPr>
+          <w:rFonts w:ascii="Consolas" w:hAnsi="Consolas" w:cs="Consolas"/>
+          <w:b/>
+          <w:bCs/>
+          <w:color w:val="7F0055"/>
+          <w:sz w:val="20"/>
+          <w:szCs w:val="20"/>
+        </w:rPr>
+        <w:t>new</w:t>
+      </w:r>
+      <w:r>
+        <w:rPr>
+          <w:rFonts w:ascii="Consolas" w:hAnsi="Consolas" w:cs="Consolas"/>
+          <w:color w:val="000000"/>
+          <w:sz w:val="20"/>
+          <w:szCs w:val="20"/>
+        </w:rPr>
+        <w:t xml:space="preserve"> </w:t>
+      </w:r>
+      <w:proofErr w:type="spellStart"/>
+      <w:proofErr w:type="gramStart"/>
+      <w:r>
+        <w:rPr>
+          <w:rFonts w:ascii="Consolas" w:hAnsi="Consolas" w:cs="Consolas"/>
+          <w:color w:val="000000"/>
+          <w:sz w:val="20"/>
+          <w:szCs w:val="20"/>
+        </w:rPr>
+        <w:t>JulgamentoPrisioneiro</w:t>
+      </w:r>
+      <w:proofErr w:type="spellEnd"/>
+      <w:r>
+        <w:rPr>
+          <w:rFonts w:ascii="Consolas" w:hAnsi="Consolas" w:cs="Consolas"/>
+          <w:color w:val="000000"/>
+          <w:sz w:val="20"/>
+          <w:szCs w:val="20"/>
+        </w:rPr>
+        <w:t>(</w:t>
+      </w:r>
+      <w:proofErr w:type="gramEnd"/>
+      <w:r>
+        <w:rPr>
+          <w:rFonts w:ascii="Consolas" w:hAnsi="Consolas" w:cs="Consolas"/>
+          <w:color w:val="000000"/>
+          <w:sz w:val="20"/>
+          <w:szCs w:val="20"/>
+        </w:rPr>
+        <w:t>);</w:t>
+      </w:r>
+    </w:p>
+    <w:p>
+      <w:pPr>
+        <w:autoSpaceDE w:val="0"/>
+        <w:autoSpaceDN w:val="0"/>
+        <w:adjustRightInd w:val="0"/>
+        <w:spacing w:after="0" w:line="240" w:lineRule="auto"/>
+        <w:rPr>
+          <w:rFonts w:ascii="Consolas" w:hAnsi="Consolas" w:cs="Consolas"/>
+          <w:sz w:val="20"/>
+          <w:szCs w:val="20"/>
+        </w:rPr>
+      </w:pPr>
+    </w:p>
+    <w:p>
+      <w:pPr>
+        <w:autoSpaceDE w:val="0"/>
+        <w:autoSpaceDN w:val="0"/>
+        <w:adjustRightInd w:val="0"/>
+        <w:spacing w:after="0" w:line="240" w:lineRule="auto"/>
+        <w:rPr>
+          <w:rFonts w:ascii="Consolas" w:hAnsi="Consolas" w:cs="Consolas"/>
+          <w:sz w:val="20"/>
+          <w:szCs w:val="20"/>
+        </w:rPr>
+      </w:pPr>
+      <w:r>
+        <w:rPr>
+          <w:rFonts w:ascii="Consolas" w:hAnsi="Consolas" w:cs="Consolas"/>
+          <w:color w:val="000000"/>
+          <w:sz w:val="20"/>
+          <w:szCs w:val="20"/>
+        </w:rPr>
+        <w:tab/>
+      </w:r>
+      <w:r>
+        <w:rPr>
+          <w:rFonts w:ascii="Consolas" w:hAnsi="Consolas" w:cs="Consolas"/>
+          <w:color w:val="000000"/>
+          <w:sz w:val="20"/>
+          <w:szCs w:val="20"/>
+        </w:rPr>
+        <w:tab/>
+      </w:r>
+      <w:proofErr w:type="spellStart"/>
+      <w:r>
+        <w:rPr>
+          <w:rFonts w:ascii="Consolas" w:hAnsi="Consolas" w:cs="Consolas"/>
+          <w:b/>
+          <w:bCs/>
+          <w:color w:val="7F0055"/>
+          <w:sz w:val="20"/>
+          <w:szCs w:val="20"/>
+        </w:rPr>
+        <w:t>int</w:t>
+      </w:r>
+      <w:proofErr w:type="spellEnd"/>
+      <w:r>
+        <w:rPr>
+          <w:rFonts w:ascii="Consolas" w:hAnsi="Consolas" w:cs="Consolas"/>
+          <w:color w:val="000000"/>
+          <w:sz w:val="20"/>
+          <w:szCs w:val="20"/>
+        </w:rPr>
+        <w:t xml:space="preserve"> </w:t>
+      </w:r>
+      <w:proofErr w:type="spellStart"/>
+      <w:r>
+        <w:rPr>
+          <w:rFonts w:ascii="Consolas" w:hAnsi="Consolas" w:cs="Consolas"/>
+          <w:color w:val="6A3E3E"/>
+          <w:sz w:val="20"/>
+          <w:szCs w:val="20"/>
+        </w:rPr>
+        <w:t>penaSuspeitoA</w:t>
+      </w:r>
+      <w:proofErr w:type="spellEnd"/>
+      <w:r>
+        <w:rPr>
+          <w:rFonts w:ascii="Consolas" w:hAnsi="Consolas" w:cs="Consolas"/>
+          <w:color w:val="000000"/>
+          <w:sz w:val="20"/>
+          <w:szCs w:val="20"/>
+        </w:rPr>
+        <w:t xml:space="preserve"> = </w:t>
+      </w:r>
+      <w:proofErr w:type="spellStart"/>
+      <w:proofErr w:type="gramStart"/>
+      <w:r>
+        <w:rPr>
+          <w:rFonts w:ascii="Consolas" w:hAnsi="Consolas" w:cs="Consolas"/>
+          <w:color w:val="6A3E3E"/>
+          <w:sz w:val="20"/>
+          <w:szCs w:val="20"/>
+        </w:rPr>
+        <w:t>jp</w:t>
+      </w:r>
+      <w:r>
+        <w:rPr>
+          <w:rFonts w:ascii="Consolas" w:hAnsi="Consolas" w:cs="Consolas"/>
+          <w:color w:val="000000"/>
+          <w:sz w:val="20"/>
+          <w:szCs w:val="20"/>
+        </w:rPr>
+        <w:t>.calculaPena</w:t>
+      </w:r>
+      <w:proofErr w:type="spellEnd"/>
+      <w:proofErr w:type="gramEnd"/>
+      <w:r>
+        <w:rPr>
+          <w:rFonts w:ascii="Consolas" w:hAnsi="Consolas" w:cs="Consolas"/>
+          <w:color w:val="000000"/>
+          <w:sz w:val="20"/>
+          <w:szCs w:val="20"/>
+        </w:rPr>
+        <w:t>(</w:t>
+      </w:r>
+      <w:proofErr w:type="spellStart"/>
+      <w:r>
+        <w:rPr>
+          <w:rFonts w:ascii="Consolas" w:hAnsi="Consolas" w:cs="Consolas"/>
+          <w:color w:val="6A3E3E"/>
+          <w:sz w:val="20"/>
+          <w:szCs w:val="20"/>
+        </w:rPr>
+        <w:t>respostaSuspeitoA</w:t>
+      </w:r>
+      <w:proofErr w:type="spellEnd"/>
+      <w:r>
+        <w:rPr>
+          <w:rFonts w:ascii="Consolas" w:hAnsi="Consolas" w:cs="Consolas"/>
+          <w:color w:val="000000"/>
+          <w:sz w:val="20"/>
+          <w:szCs w:val="20"/>
+        </w:rPr>
+        <w:t xml:space="preserve">, </w:t>
+      </w:r>
+      <w:proofErr w:type="spellStart"/>
+      <w:r>
+        <w:rPr>
+          <w:rFonts w:ascii="Consolas" w:hAnsi="Consolas" w:cs="Consolas"/>
+          <w:color w:val="6A3E3E"/>
+          <w:sz w:val="20"/>
+          <w:szCs w:val="20"/>
+        </w:rPr>
+        <w:t>respostaSuspeitoB</w:t>
+      </w:r>
+      <w:proofErr w:type="spellEnd"/>
+      <w:r>
+        <w:rPr>
+          <w:rFonts w:ascii="Consolas" w:hAnsi="Consolas" w:cs="Consolas"/>
+          <w:color w:val="000000"/>
+          <w:sz w:val="20"/>
+          <w:szCs w:val="20"/>
+        </w:rPr>
+        <w:t>);</w:t>
+      </w:r>
+    </w:p>
+    <w:p>
+      <w:pPr>
+        <w:autoSpaceDE w:val="0"/>
+        <w:autoSpaceDN w:val="0"/>
+        <w:adjustRightInd w:val="0"/>
+        <w:spacing w:after="0" w:line="240" w:lineRule="auto"/>
+        <w:rPr>
+          <w:rFonts w:ascii="Consolas" w:hAnsi="Consolas" w:cs="Consolas"/>
+          <w:sz w:val="20"/>
+          <w:szCs w:val="20"/>
+        </w:rPr>
+      </w:pPr>
+      <w:r>
+        <w:rPr>
+          <w:rFonts w:ascii="Consolas" w:hAnsi="Consolas" w:cs="Consolas"/>
+          <w:color w:val="000000"/>
+          <w:sz w:val="20"/>
+          <w:szCs w:val="20"/>
+        </w:rPr>
+        <w:tab/>
+      </w:r>
+      <w:r>
+        <w:rPr>
+          <w:rFonts w:ascii="Consolas" w:hAnsi="Consolas" w:cs="Consolas"/>
+          <w:color w:val="000000"/>
+          <w:sz w:val="20"/>
+          <w:szCs w:val="20"/>
+        </w:rPr>
+        <w:tab/>
+      </w:r>
+      <w:proofErr w:type="spellStart"/>
+      <w:r>
+        <w:rPr>
+          <w:rFonts w:ascii="Consolas" w:hAnsi="Consolas" w:cs="Consolas"/>
+          <w:b/>
+          <w:bCs/>
+          <w:color w:val="7F0055"/>
+          <w:sz w:val="20"/>
+          <w:szCs w:val="20"/>
+        </w:rPr>
+        <w:t>int</w:t>
+      </w:r>
+      <w:proofErr w:type="spellEnd"/>
+      <w:r>
+        <w:rPr>
+          <w:rFonts w:ascii="Consolas" w:hAnsi="Consolas" w:cs="Consolas"/>
+          <w:color w:val="000000"/>
+          <w:sz w:val="20"/>
+          <w:szCs w:val="20"/>
+        </w:rPr>
+        <w:t xml:space="preserve"> </w:t>
+      </w:r>
+      <w:proofErr w:type="spellStart"/>
+      <w:r>
+        <w:rPr>
+          <w:rFonts w:ascii="Consolas" w:hAnsi="Consolas" w:cs="Consolas"/>
+          <w:color w:val="6A3E3E"/>
+          <w:sz w:val="20"/>
+          <w:szCs w:val="20"/>
+        </w:rPr>
+        <w:t>penaSuspeitoB</w:t>
+      </w:r>
+      <w:proofErr w:type="spellEnd"/>
+      <w:r>
+        <w:rPr>
+          <w:rFonts w:ascii="Consolas" w:hAnsi="Consolas" w:cs="Consolas"/>
+          <w:color w:val="000000"/>
+          <w:sz w:val="20"/>
+          <w:szCs w:val="20"/>
+        </w:rPr>
+        <w:t xml:space="preserve"> = </w:t>
+      </w:r>
+      <w:proofErr w:type="spellStart"/>
+      <w:proofErr w:type="gramStart"/>
+      <w:r>
+        <w:rPr>
+          <w:rFonts w:ascii="Consolas" w:hAnsi="Consolas" w:cs="Consolas"/>
+          <w:color w:val="6A3E3E"/>
+          <w:sz w:val="20"/>
+          <w:szCs w:val="20"/>
+        </w:rPr>
+        <w:t>jp</w:t>
+      </w:r>
+      <w:r>
+        <w:rPr>
+          <w:rFonts w:ascii="Consolas" w:hAnsi="Consolas" w:cs="Consolas"/>
+          <w:color w:val="000000"/>
+          <w:sz w:val="20"/>
+          <w:szCs w:val="20"/>
+        </w:rPr>
+        <w:t>.calculaPena</w:t>
+      </w:r>
+      <w:proofErr w:type="spellEnd"/>
+      <w:proofErr w:type="gramEnd"/>
+      <w:r>
+        <w:rPr>
+          <w:rFonts w:ascii="Consolas" w:hAnsi="Consolas" w:cs="Consolas"/>
+          <w:color w:val="000000"/>
+          <w:sz w:val="20"/>
+          <w:szCs w:val="20"/>
+        </w:rPr>
+        <w:t>(</w:t>
+      </w:r>
+      <w:proofErr w:type="spellStart"/>
+      <w:r>
+        <w:rPr>
+          <w:rFonts w:ascii="Consolas" w:hAnsi="Consolas" w:cs="Consolas"/>
+          <w:color w:val="6A3E3E"/>
+          <w:sz w:val="20"/>
+          <w:szCs w:val="20"/>
+        </w:rPr>
+        <w:t>respostaSuspeitoA</w:t>
+      </w:r>
+      <w:proofErr w:type="spellEnd"/>
+      <w:r>
+        <w:rPr>
+          <w:rFonts w:ascii="Consolas" w:hAnsi="Consolas" w:cs="Consolas"/>
+          <w:color w:val="000000"/>
+          <w:sz w:val="20"/>
+          <w:szCs w:val="20"/>
+        </w:rPr>
+        <w:t xml:space="preserve">, </w:t>
+      </w:r>
+      <w:proofErr w:type="spellStart"/>
+      <w:r>
+        <w:rPr>
+          <w:rFonts w:ascii="Consolas" w:hAnsi="Consolas" w:cs="Consolas"/>
+          <w:color w:val="6A3E3E"/>
+          <w:sz w:val="20"/>
+          <w:szCs w:val="20"/>
+        </w:rPr>
+        <w:t>respostaSuspeitoB</w:t>
+      </w:r>
+      <w:proofErr w:type="spellEnd"/>
+      <w:r>
+        <w:rPr>
+          <w:rFonts w:ascii="Consolas" w:hAnsi="Consolas" w:cs="Consolas"/>
+          <w:color w:val="000000"/>
+          <w:sz w:val="20"/>
+          <w:szCs w:val="20"/>
+        </w:rPr>
+        <w:t>);</w:t>
+      </w:r>
+    </w:p>
+    <w:p>
+      <w:pPr>
+        <w:autoSpaceDE w:val="0"/>
+        <w:autoSpaceDN w:val="0"/>
+        <w:adjustRightInd w:val="0"/>
+        <w:spacing w:after="0" w:line="240" w:lineRule="auto"/>
+        <w:rPr>
+          <w:rFonts w:ascii="Consolas" w:hAnsi="Consolas" w:cs="Consolas"/>
+          <w:sz w:val="20"/>
+          <w:szCs w:val="20"/>
+        </w:rPr>
+      </w:pPr>
+      <w:r>
+        <w:rPr>
+          <w:rFonts w:ascii="Consolas" w:hAnsi="Consolas" w:cs="Consolas"/>
+          <w:color w:val="000000"/>
+          <w:sz w:val="20"/>
+          <w:szCs w:val="20"/>
+        </w:rPr>
+        <w:tab/>
+      </w:r>
+      <w:r>
+        <w:rPr>
+          <w:rFonts w:ascii="Consolas" w:hAnsi="Consolas" w:cs="Consolas"/>
+          <w:color w:val="000000"/>
+          <w:sz w:val="20"/>
+          <w:szCs w:val="20"/>
+        </w:rPr>
+        <w:tab/>
+      </w:r>
+    </w:p>
+    <w:p>
+      <w:pPr>
+        <w:autoSpaceDE w:val="0"/>
+        <w:autoSpaceDN w:val="0"/>
+        <w:adjustRightInd w:val="0"/>
+        <w:spacing w:after="0" w:line="240" w:lineRule="auto"/>
+        <w:rPr>
+          <w:rFonts w:ascii="Consolas" w:hAnsi="Consolas" w:cs="Consolas"/>
+          <w:sz w:val="20"/>
+          <w:szCs w:val="20"/>
+        </w:rPr>
+      </w:pPr>
+      <w:r>
+        <w:rPr>
+          <w:rFonts w:ascii="Consolas" w:hAnsi="Consolas" w:cs="Consolas"/>
+          <w:color w:val="000000"/>
+          <w:sz w:val="20"/>
+          <w:szCs w:val="20"/>
+        </w:rPr>
+        <w:tab/>
+      </w:r>
+      <w:r>
+        <w:rPr>
+          <w:rFonts w:ascii="Consolas" w:hAnsi="Consolas" w:cs="Consolas"/>
+          <w:color w:val="000000"/>
+          <w:sz w:val="20"/>
+          <w:szCs w:val="20"/>
+        </w:rPr>
+        <w:tab/>
+      </w:r>
+      <w:proofErr w:type="spellStart"/>
+      <w:proofErr w:type="gramStart"/>
+      <w:r>
+        <w:rPr>
+          <w:rFonts w:ascii="Consolas" w:hAnsi="Consolas" w:cs="Consolas"/>
+          <w:i/>
+          <w:iCs/>
+          <w:color w:val="000000"/>
+          <w:sz w:val="20"/>
+          <w:szCs w:val="20"/>
+        </w:rPr>
+        <w:t>assertEquals</w:t>
+      </w:r>
+      <w:proofErr w:type="spellEnd"/>
+      <w:r>
+        <w:rPr>
+          <w:rFonts w:ascii="Consolas" w:hAnsi="Consolas" w:cs="Consolas"/>
+          <w:color w:val="000000"/>
+          <w:sz w:val="20"/>
+          <w:szCs w:val="20"/>
+        </w:rPr>
+        <w:t>(</w:t>
+      </w:r>
+      <w:proofErr w:type="gramEnd"/>
+      <w:r>
+        <w:rPr>
+          <w:rFonts w:ascii="Consolas" w:hAnsi="Consolas" w:cs="Consolas"/>
+          <w:color w:val="000000"/>
+          <w:sz w:val="20"/>
+          <w:szCs w:val="20"/>
+        </w:rPr>
+        <w:t xml:space="preserve">10, </w:t>
+      </w:r>
+      <w:proofErr w:type="spellStart"/>
+      <w:r>
+        <w:rPr>
+          <w:rFonts w:ascii="Consolas" w:hAnsi="Consolas" w:cs="Consolas"/>
+          <w:color w:val="6A3E3E"/>
+          <w:sz w:val="20"/>
+          <w:szCs w:val="20"/>
+        </w:rPr>
+        <w:t>penaSuspeitoA</w:t>
+      </w:r>
+      <w:proofErr w:type="spellEnd"/>
+      <w:r>
+        <w:rPr>
+          <w:rFonts w:ascii="Consolas" w:hAnsi="Consolas" w:cs="Consolas"/>
+          <w:color w:val="000000"/>
+          <w:sz w:val="20"/>
+          <w:szCs w:val="20"/>
+        </w:rPr>
+        <w:t>);</w:t>
+      </w:r>
+    </w:p>
+    <w:p>
+      <w:pPr>
+        <w:autoSpaceDE w:val="0"/>
+        <w:autoSpaceDN w:val="0"/>
+        <w:adjustRightInd w:val="0"/>
+        <w:spacing w:after="0" w:line="240" w:lineRule="auto"/>
+        <w:rPr>
+          <w:rFonts w:ascii="Consolas" w:hAnsi="Consolas" w:cs="Consolas"/>
+          <w:sz w:val="20"/>
+          <w:szCs w:val="20"/>
+        </w:rPr>
+      </w:pPr>
+      <w:r>
+        <w:rPr>
+          <w:rFonts w:ascii="Consolas" w:hAnsi="Consolas" w:cs="Consolas"/>
+          <w:color w:val="000000"/>
+          <w:sz w:val="20"/>
+          <w:szCs w:val="20"/>
+        </w:rPr>
+        <w:tab/>
+      </w:r>
+      <w:r>
+        <w:rPr>
+          <w:rFonts w:ascii="Consolas" w:hAnsi="Consolas" w:cs="Consolas"/>
+          <w:color w:val="000000"/>
+          <w:sz w:val="20"/>
+          <w:szCs w:val="20"/>
+        </w:rPr>
+        <w:tab/>
+      </w:r>
+      <w:proofErr w:type="spellStart"/>
+      <w:proofErr w:type="gramStart"/>
+      <w:r>
+        <w:rPr>
+          <w:rFonts w:ascii="Consolas" w:hAnsi="Consolas" w:cs="Consolas"/>
+          <w:i/>
+          <w:iCs/>
+          <w:color w:val="000000"/>
+          <w:sz w:val="20"/>
+          <w:szCs w:val="20"/>
+        </w:rPr>
+        <w:t>assertEquals</w:t>
+      </w:r>
+      <w:proofErr w:type="spellEnd"/>
+      <w:r>
+        <w:rPr>
+          <w:rFonts w:ascii="Consolas" w:hAnsi="Consolas" w:cs="Consolas"/>
+          <w:color w:val="000000"/>
+          <w:sz w:val="20"/>
+          <w:szCs w:val="20"/>
+        </w:rPr>
+        <w:t>(</w:t>
+      </w:r>
+      <w:proofErr w:type="gramEnd"/>
+      <w:r>
+        <w:rPr>
+          <w:rFonts w:ascii="Consolas" w:hAnsi="Consolas" w:cs="Consolas"/>
+          <w:color w:val="000000"/>
+          <w:sz w:val="20"/>
+          <w:szCs w:val="20"/>
+        </w:rPr>
+        <w:t xml:space="preserve">10, </w:t>
+      </w:r>
+      <w:proofErr w:type="spellStart"/>
+      <w:r>
+        <w:rPr>
+          <w:rFonts w:ascii="Consolas" w:hAnsi="Consolas" w:cs="Consolas"/>
+          <w:color w:val="6A3E3E"/>
+          <w:sz w:val="20"/>
+          <w:szCs w:val="20"/>
+        </w:rPr>
+        <w:t>penaSuspeitoB</w:t>
+      </w:r>
+      <w:proofErr w:type="spellEnd"/>
+      <w:r>
+        <w:rPr>
+          <w:rFonts w:ascii="Consolas" w:hAnsi="Consolas" w:cs="Consolas"/>
+          <w:color w:val="000000"/>
+          <w:sz w:val="20"/>
+          <w:szCs w:val="20"/>
+        </w:rPr>
+        <w:t>);</w:t>
+      </w:r>
+    </w:p>
+    <w:p>
+      <w:pPr>
+        <w:rPr>
+          <w:rFonts w:ascii="Consolas" w:hAnsi="Consolas" w:cs="Consolas"/>
+          <w:color w:val="000000"/>
+          <w:sz w:val="20"/>
+          <w:szCs w:val="20"/>
+        </w:rPr>
+      </w:pPr>
+      <w:r>
+        <w:rPr>
+          <w:rFonts w:ascii="Consolas" w:hAnsi="Consolas" w:cs="Consolas"/>
+          <w:color w:val="000000"/>
+          <w:sz w:val="20"/>
+          <w:szCs w:val="20"/>
+        </w:rPr>
+        <w:tab/>
+        <w:t>}</w:t>
+      </w:r>
+    </w:p>
+    <w:p>
+      <w:pPr>
+        <w:rPr>
+          <w:rFonts w:ascii="Consolas" w:hAnsi="Consolas" w:cs="Consolas"/>
+          <w:color w:val="000000"/>
+          <w:sz w:val="20"/>
+          <w:szCs w:val="20"/>
+        </w:rPr>
+      </w:pPr>
+      <w:r>
+        <w:rPr>
+          <w:rFonts w:ascii="Consolas" w:hAnsi="Consolas" w:cs="Consolas"/>
+          <w:color w:val="000000"/>
+          <w:sz w:val="20"/>
+          <w:szCs w:val="20"/>
+        </w:rPr>
+        <w:t>Resultado do teste OK, devemos criar o ultimo teste</w:t>
       </w:r>
       <w:bookmarkStart w:id="0" w:name="_GoBack"/>
       <w:bookmarkEnd w:id="0"/>
     </w:p>
+    <w:p/>
+    <w:p/>
     <w:p/>
     <w:p/>
     <w:sectPr>

</xml_diff>

<commit_message>
Criação do ultimo teste
Criação do ultimo teste
</commit_message>
<xml_diff>
--- a/NAC1 - DesafioJUNIT.docx
+++ b/NAC1 - DesafioJUNIT.docx
@@ -7672,10 +7672,1163 @@
           <w:sz w:val="20"/>
           <w:szCs w:val="20"/>
         </w:rPr>
-        <w:t>Resultado do teste OK, devemos criar o ultimo teste</w:t>
+        <w:t xml:space="preserve">Resultado do teste OK, devemos criar o </w:t>
+      </w:r>
+      <w:proofErr w:type="spellStart"/>
+      <w:r>
+        <w:rPr>
+          <w:rFonts w:ascii="Consolas" w:hAnsi="Consolas" w:cs="Consolas"/>
+          <w:color w:val="000000"/>
+          <w:sz w:val="20"/>
+          <w:szCs w:val="20"/>
+        </w:rPr>
+        <w:t>ultimo</w:t>
+      </w:r>
+      <w:proofErr w:type="spellEnd"/>
+      <w:r>
+        <w:rPr>
+          <w:rFonts w:ascii="Consolas" w:hAnsi="Consolas" w:cs="Consolas"/>
+          <w:color w:val="000000"/>
+          <w:sz w:val="20"/>
+          <w:szCs w:val="20"/>
+        </w:rPr>
+        <w:t xml:space="preserve"> teste</w:t>
+      </w:r>
+    </w:p>
+    <w:p>
+      <w:pPr>
+        <w:autoSpaceDE w:val="0"/>
+        <w:autoSpaceDN w:val="0"/>
+        <w:adjustRightInd w:val="0"/>
+        <w:spacing w:after="0" w:line="240" w:lineRule="auto"/>
+        <w:rPr>
+          <w:rFonts w:ascii="Consolas" w:hAnsi="Consolas" w:cs="Consolas"/>
+          <w:sz w:val="20"/>
+          <w:szCs w:val="20"/>
+        </w:rPr>
+      </w:pPr>
+      <w:r>
+        <w:rPr>
+          <w:rFonts w:ascii="Consolas" w:hAnsi="Consolas" w:cs="Consolas"/>
+          <w:color w:val="3F7F5F"/>
+          <w:sz w:val="20"/>
+          <w:szCs w:val="20"/>
+        </w:rPr>
+        <w:t xml:space="preserve">// </w:t>
+      </w:r>
+      <w:r>
+        <w:rPr>
+          <w:rFonts w:ascii="Consolas" w:hAnsi="Consolas" w:cs="Consolas"/>
+          <w:color w:val="3F7F5F"/>
+          <w:sz w:val="20"/>
+          <w:szCs w:val="20"/>
+          <w:u w:val="single"/>
+        </w:rPr>
+        <w:t>teste</w:t>
+      </w:r>
+      <w:r>
+        <w:rPr>
+          <w:rFonts w:ascii="Consolas" w:hAnsi="Consolas" w:cs="Consolas"/>
+          <w:color w:val="3F7F5F"/>
+          <w:sz w:val="20"/>
+          <w:szCs w:val="20"/>
+        </w:rPr>
+        <w:t xml:space="preserve"> </w:t>
+      </w:r>
+      <w:proofErr w:type="spellStart"/>
+      <w:r>
+        <w:rPr>
+          <w:rFonts w:ascii="Consolas" w:hAnsi="Consolas" w:cs="Consolas"/>
+          <w:color w:val="3F7F5F"/>
+          <w:sz w:val="20"/>
+          <w:szCs w:val="20"/>
+          <w:u w:val="single"/>
+        </w:rPr>
+        <w:t>condenaçao</w:t>
+      </w:r>
+      <w:proofErr w:type="spellEnd"/>
+      <w:r>
+        <w:rPr>
+          <w:rFonts w:ascii="Consolas" w:hAnsi="Consolas" w:cs="Consolas"/>
+          <w:color w:val="3F7F5F"/>
+          <w:sz w:val="20"/>
+          <w:szCs w:val="20"/>
+        </w:rPr>
+        <w:t xml:space="preserve"> </w:t>
+      </w:r>
+      <w:r>
+        <w:rPr>
+          <w:rFonts w:ascii="Consolas" w:hAnsi="Consolas" w:cs="Consolas"/>
+          <w:color w:val="3F7F5F"/>
+          <w:sz w:val="20"/>
+          <w:szCs w:val="20"/>
+          <w:u w:val="single"/>
+        </w:rPr>
+        <w:t>cumplices</w:t>
+      </w:r>
+    </w:p>
+    <w:p>
+      <w:pPr>
+        <w:autoSpaceDE w:val="0"/>
+        <w:autoSpaceDN w:val="0"/>
+        <w:adjustRightInd w:val="0"/>
+        <w:spacing w:after="0" w:line="240" w:lineRule="auto"/>
+        <w:rPr>
+          <w:rFonts w:ascii="Consolas" w:hAnsi="Consolas" w:cs="Consolas"/>
+          <w:sz w:val="20"/>
+          <w:szCs w:val="20"/>
+        </w:rPr>
+      </w:pPr>
+      <w:r>
+        <w:rPr>
+          <w:rFonts w:ascii="Consolas" w:hAnsi="Consolas" w:cs="Consolas"/>
+          <w:color w:val="000000"/>
+          <w:sz w:val="20"/>
+          <w:szCs w:val="20"/>
+        </w:rPr>
+        <w:tab/>
+      </w:r>
+      <w:r>
+        <w:rPr>
+          <w:rFonts w:ascii="Consolas" w:hAnsi="Consolas" w:cs="Consolas"/>
+          <w:color w:val="000000"/>
+          <w:sz w:val="20"/>
+          <w:szCs w:val="20"/>
+        </w:rPr>
+        <w:tab/>
+      </w:r>
+      <w:r>
+        <w:rPr>
+          <w:rFonts w:ascii="Consolas" w:hAnsi="Consolas" w:cs="Consolas"/>
+          <w:color w:val="646464"/>
+          <w:sz w:val="20"/>
+          <w:szCs w:val="20"/>
+        </w:rPr>
+        <w:t>@Test</w:t>
+      </w:r>
+    </w:p>
+    <w:p>
+      <w:pPr>
+        <w:autoSpaceDE w:val="0"/>
+        <w:autoSpaceDN w:val="0"/>
+        <w:adjustRightInd w:val="0"/>
+        <w:spacing w:after="0" w:line="240" w:lineRule="auto"/>
+        <w:rPr>
+          <w:rFonts w:ascii="Consolas" w:hAnsi="Consolas" w:cs="Consolas"/>
+          <w:sz w:val="20"/>
+          <w:szCs w:val="20"/>
+        </w:rPr>
+      </w:pPr>
+      <w:r>
+        <w:rPr>
+          <w:rFonts w:ascii="Consolas" w:hAnsi="Consolas" w:cs="Consolas"/>
+          <w:color w:val="000000"/>
+          <w:sz w:val="20"/>
+          <w:szCs w:val="20"/>
+        </w:rPr>
+        <w:tab/>
+      </w:r>
+      <w:r>
+        <w:rPr>
+          <w:rFonts w:ascii="Consolas" w:hAnsi="Consolas" w:cs="Consolas"/>
+          <w:color w:val="000000"/>
+          <w:sz w:val="20"/>
+          <w:szCs w:val="20"/>
+        </w:rPr>
+        <w:tab/>
+      </w:r>
+      <w:proofErr w:type="spellStart"/>
+      <w:r>
+        <w:rPr>
+          <w:rFonts w:ascii="Consolas" w:hAnsi="Consolas" w:cs="Consolas"/>
+          <w:b/>
+          <w:bCs/>
+          <w:color w:val="7F0055"/>
+          <w:sz w:val="20"/>
+          <w:szCs w:val="20"/>
+        </w:rPr>
+        <w:t>void</w:t>
+      </w:r>
+      <w:proofErr w:type="spellEnd"/>
+      <w:r>
+        <w:rPr>
+          <w:rFonts w:ascii="Consolas" w:hAnsi="Consolas" w:cs="Consolas"/>
+          <w:color w:val="000000"/>
+          <w:sz w:val="20"/>
+          <w:szCs w:val="20"/>
+        </w:rPr>
+        <w:t xml:space="preserve"> </w:t>
+      </w:r>
+      <w:proofErr w:type="spellStart"/>
+      <w:proofErr w:type="gramStart"/>
+      <w:r>
+        <w:rPr>
+          <w:rFonts w:ascii="Consolas" w:hAnsi="Consolas" w:cs="Consolas"/>
+          <w:color w:val="000000"/>
+          <w:sz w:val="20"/>
+          <w:szCs w:val="20"/>
+        </w:rPr>
+        <w:t>testeCondenacaoCumplices</w:t>
+      </w:r>
+      <w:proofErr w:type="spellEnd"/>
+      <w:r>
+        <w:rPr>
+          <w:rFonts w:ascii="Consolas" w:hAnsi="Consolas" w:cs="Consolas"/>
+          <w:color w:val="000000"/>
+          <w:sz w:val="20"/>
+          <w:szCs w:val="20"/>
+        </w:rPr>
+        <w:t>(</w:t>
+      </w:r>
+      <w:proofErr w:type="gramEnd"/>
+      <w:r>
+        <w:rPr>
+          <w:rFonts w:ascii="Consolas" w:hAnsi="Consolas" w:cs="Consolas"/>
+          <w:color w:val="000000"/>
+          <w:sz w:val="20"/>
+          <w:szCs w:val="20"/>
+        </w:rPr>
+        <w:t>) {</w:t>
+      </w:r>
+    </w:p>
+    <w:p>
+      <w:pPr>
+        <w:autoSpaceDE w:val="0"/>
+        <w:autoSpaceDN w:val="0"/>
+        <w:adjustRightInd w:val="0"/>
+        <w:spacing w:after="0" w:line="240" w:lineRule="auto"/>
+        <w:rPr>
+          <w:rFonts w:ascii="Consolas" w:hAnsi="Consolas" w:cs="Consolas"/>
+          <w:sz w:val="20"/>
+          <w:szCs w:val="20"/>
+        </w:rPr>
+      </w:pPr>
+      <w:r>
+        <w:rPr>
+          <w:rFonts w:ascii="Consolas" w:hAnsi="Consolas" w:cs="Consolas"/>
+          <w:color w:val="000000"/>
+          <w:sz w:val="20"/>
+          <w:szCs w:val="20"/>
+        </w:rPr>
+        <w:tab/>
+      </w:r>
+      <w:r>
+        <w:rPr>
+          <w:rFonts w:ascii="Consolas" w:hAnsi="Consolas" w:cs="Consolas"/>
+          <w:color w:val="000000"/>
+          <w:sz w:val="20"/>
+          <w:szCs w:val="20"/>
+        </w:rPr>
+        <w:tab/>
+      </w:r>
+      <w:r>
+        <w:rPr>
+          <w:rFonts w:ascii="Consolas" w:hAnsi="Consolas" w:cs="Consolas"/>
+          <w:color w:val="000000"/>
+          <w:sz w:val="20"/>
+          <w:szCs w:val="20"/>
+        </w:rPr>
+        <w:tab/>
+        <w:t xml:space="preserve">Resposta </w:t>
+      </w:r>
+      <w:proofErr w:type="spellStart"/>
+      <w:r>
+        <w:rPr>
+          <w:rFonts w:ascii="Consolas" w:hAnsi="Consolas" w:cs="Consolas"/>
+          <w:color w:val="6A3E3E"/>
+          <w:sz w:val="20"/>
+          <w:szCs w:val="20"/>
+        </w:rPr>
+        <w:t>respostaSuspeitoA</w:t>
+      </w:r>
+      <w:proofErr w:type="spellEnd"/>
+      <w:r>
+        <w:rPr>
+          <w:rFonts w:ascii="Consolas" w:hAnsi="Consolas" w:cs="Consolas"/>
+          <w:color w:val="000000"/>
+          <w:sz w:val="20"/>
+          <w:szCs w:val="20"/>
+        </w:rPr>
+        <w:t xml:space="preserve"> = </w:t>
+      </w:r>
+      <w:proofErr w:type="spellStart"/>
+      <w:r>
+        <w:rPr>
+          <w:rFonts w:ascii="Consolas" w:hAnsi="Consolas" w:cs="Consolas"/>
+          <w:color w:val="000000"/>
+          <w:sz w:val="20"/>
+          <w:szCs w:val="20"/>
+        </w:rPr>
+        <w:t>Resposta.</w:t>
+      </w:r>
+      <w:r>
+        <w:rPr>
+          <w:rFonts w:ascii="Consolas" w:hAnsi="Consolas" w:cs="Consolas"/>
+          <w:b/>
+          <w:bCs/>
+          <w:i/>
+          <w:iCs/>
+          <w:color w:val="0000C0"/>
+          <w:sz w:val="20"/>
+          <w:szCs w:val="20"/>
+        </w:rPr>
+        <w:t>INOCENTE</w:t>
+      </w:r>
+      <w:proofErr w:type="spellEnd"/>
+      <w:r>
+        <w:rPr>
+          <w:rFonts w:ascii="Consolas" w:hAnsi="Consolas" w:cs="Consolas"/>
+          <w:color w:val="000000"/>
+          <w:sz w:val="20"/>
+          <w:szCs w:val="20"/>
+        </w:rPr>
+        <w:t>;</w:t>
+      </w:r>
+    </w:p>
+    <w:p>
+      <w:pPr>
+        <w:autoSpaceDE w:val="0"/>
+        <w:autoSpaceDN w:val="0"/>
+        <w:adjustRightInd w:val="0"/>
+        <w:spacing w:after="0" w:line="240" w:lineRule="auto"/>
+        <w:rPr>
+          <w:rFonts w:ascii="Consolas" w:hAnsi="Consolas" w:cs="Consolas"/>
+          <w:sz w:val="20"/>
+          <w:szCs w:val="20"/>
+        </w:rPr>
+      </w:pPr>
+      <w:r>
+        <w:rPr>
+          <w:rFonts w:ascii="Consolas" w:hAnsi="Consolas" w:cs="Consolas"/>
+          <w:color w:val="000000"/>
+          <w:sz w:val="20"/>
+          <w:szCs w:val="20"/>
+        </w:rPr>
+        <w:tab/>
+      </w:r>
+      <w:r>
+        <w:rPr>
+          <w:rFonts w:ascii="Consolas" w:hAnsi="Consolas" w:cs="Consolas"/>
+          <w:color w:val="000000"/>
+          <w:sz w:val="20"/>
+          <w:szCs w:val="20"/>
+        </w:rPr>
+        <w:tab/>
+      </w:r>
+      <w:r>
+        <w:rPr>
+          <w:rFonts w:ascii="Consolas" w:hAnsi="Consolas" w:cs="Consolas"/>
+          <w:color w:val="000000"/>
+          <w:sz w:val="20"/>
+          <w:szCs w:val="20"/>
+        </w:rPr>
+        <w:tab/>
+        <w:t xml:space="preserve">Resposta </w:t>
+      </w:r>
+      <w:proofErr w:type="spellStart"/>
+      <w:r>
+        <w:rPr>
+          <w:rFonts w:ascii="Consolas" w:hAnsi="Consolas" w:cs="Consolas"/>
+          <w:color w:val="6A3E3E"/>
+          <w:sz w:val="20"/>
+          <w:szCs w:val="20"/>
+        </w:rPr>
+        <w:t>respostaSuspeitoB</w:t>
+      </w:r>
+      <w:proofErr w:type="spellEnd"/>
+      <w:r>
+        <w:rPr>
+          <w:rFonts w:ascii="Consolas" w:hAnsi="Consolas" w:cs="Consolas"/>
+          <w:color w:val="000000"/>
+          <w:sz w:val="20"/>
+          <w:szCs w:val="20"/>
+        </w:rPr>
+        <w:t xml:space="preserve"> = </w:t>
+      </w:r>
+      <w:proofErr w:type="spellStart"/>
+      <w:r>
+        <w:rPr>
+          <w:rFonts w:ascii="Consolas" w:hAnsi="Consolas" w:cs="Consolas"/>
+          <w:color w:val="000000"/>
+          <w:sz w:val="20"/>
+          <w:szCs w:val="20"/>
+        </w:rPr>
+        <w:t>Resposta.</w:t>
+      </w:r>
+      <w:r>
+        <w:rPr>
+          <w:rFonts w:ascii="Consolas" w:hAnsi="Consolas" w:cs="Consolas"/>
+          <w:b/>
+          <w:bCs/>
+          <w:i/>
+          <w:iCs/>
+          <w:color w:val="0000C0"/>
+          <w:sz w:val="20"/>
+          <w:szCs w:val="20"/>
+        </w:rPr>
+        <w:t>INOCENTE</w:t>
+      </w:r>
+      <w:proofErr w:type="spellEnd"/>
+      <w:r>
+        <w:rPr>
+          <w:rFonts w:ascii="Consolas" w:hAnsi="Consolas" w:cs="Consolas"/>
+          <w:color w:val="000000"/>
+          <w:sz w:val="20"/>
+          <w:szCs w:val="20"/>
+        </w:rPr>
+        <w:t>;</w:t>
+      </w:r>
+    </w:p>
+    <w:p>
+      <w:pPr>
+        <w:autoSpaceDE w:val="0"/>
+        <w:autoSpaceDN w:val="0"/>
+        <w:adjustRightInd w:val="0"/>
+        <w:spacing w:after="0" w:line="240" w:lineRule="auto"/>
+        <w:rPr>
+          <w:rFonts w:ascii="Consolas" w:hAnsi="Consolas" w:cs="Consolas"/>
+          <w:sz w:val="20"/>
+          <w:szCs w:val="20"/>
+        </w:rPr>
+      </w:pPr>
+    </w:p>
+    <w:p>
+      <w:pPr>
+        <w:autoSpaceDE w:val="0"/>
+        <w:autoSpaceDN w:val="0"/>
+        <w:adjustRightInd w:val="0"/>
+        <w:spacing w:after="0" w:line="240" w:lineRule="auto"/>
+        <w:rPr>
+          <w:rFonts w:ascii="Consolas" w:hAnsi="Consolas" w:cs="Consolas"/>
+          <w:sz w:val="20"/>
+          <w:szCs w:val="20"/>
+        </w:rPr>
+      </w:pPr>
+      <w:r>
+        <w:rPr>
+          <w:rFonts w:ascii="Consolas" w:hAnsi="Consolas" w:cs="Consolas"/>
+          <w:color w:val="000000"/>
+          <w:sz w:val="20"/>
+          <w:szCs w:val="20"/>
+        </w:rPr>
+        <w:tab/>
+      </w:r>
+      <w:r>
+        <w:rPr>
+          <w:rFonts w:ascii="Consolas" w:hAnsi="Consolas" w:cs="Consolas"/>
+          <w:color w:val="000000"/>
+          <w:sz w:val="20"/>
+          <w:szCs w:val="20"/>
+        </w:rPr>
+        <w:tab/>
+      </w:r>
+      <w:r>
+        <w:rPr>
+          <w:rFonts w:ascii="Consolas" w:hAnsi="Consolas" w:cs="Consolas"/>
+          <w:color w:val="000000"/>
+          <w:sz w:val="20"/>
+          <w:szCs w:val="20"/>
+        </w:rPr>
+        <w:tab/>
+      </w:r>
+      <w:proofErr w:type="spellStart"/>
+      <w:r>
+        <w:rPr>
+          <w:rFonts w:ascii="Consolas" w:hAnsi="Consolas" w:cs="Consolas"/>
+          <w:color w:val="000000"/>
+          <w:sz w:val="20"/>
+          <w:szCs w:val="20"/>
+        </w:rPr>
+        <w:t>JulgamentoPrisioneiro</w:t>
+      </w:r>
+      <w:proofErr w:type="spellEnd"/>
+      <w:r>
+        <w:rPr>
+          <w:rFonts w:ascii="Consolas" w:hAnsi="Consolas" w:cs="Consolas"/>
+          <w:color w:val="000000"/>
+          <w:sz w:val="20"/>
+          <w:szCs w:val="20"/>
+        </w:rPr>
+        <w:t xml:space="preserve"> </w:t>
+      </w:r>
+      <w:proofErr w:type="spellStart"/>
+      <w:r>
+        <w:rPr>
+          <w:rFonts w:ascii="Consolas" w:hAnsi="Consolas" w:cs="Consolas"/>
+          <w:color w:val="6A3E3E"/>
+          <w:sz w:val="20"/>
+          <w:szCs w:val="20"/>
+        </w:rPr>
+        <w:t>jp</w:t>
+      </w:r>
+      <w:proofErr w:type="spellEnd"/>
+      <w:r>
+        <w:rPr>
+          <w:rFonts w:ascii="Consolas" w:hAnsi="Consolas" w:cs="Consolas"/>
+          <w:color w:val="000000"/>
+          <w:sz w:val="20"/>
+          <w:szCs w:val="20"/>
+        </w:rPr>
+        <w:t xml:space="preserve"> = </w:t>
+      </w:r>
+      <w:r>
+        <w:rPr>
+          <w:rFonts w:ascii="Consolas" w:hAnsi="Consolas" w:cs="Consolas"/>
+          <w:b/>
+          <w:bCs/>
+          <w:color w:val="7F0055"/>
+          <w:sz w:val="20"/>
+          <w:szCs w:val="20"/>
+        </w:rPr>
+        <w:t>new</w:t>
+      </w:r>
+      <w:r>
+        <w:rPr>
+          <w:rFonts w:ascii="Consolas" w:hAnsi="Consolas" w:cs="Consolas"/>
+          <w:color w:val="000000"/>
+          <w:sz w:val="20"/>
+          <w:szCs w:val="20"/>
+        </w:rPr>
+        <w:t xml:space="preserve"> </w:t>
+      </w:r>
+      <w:proofErr w:type="spellStart"/>
+      <w:proofErr w:type="gramStart"/>
+      <w:r>
+        <w:rPr>
+          <w:rFonts w:ascii="Consolas" w:hAnsi="Consolas" w:cs="Consolas"/>
+          <w:color w:val="000000"/>
+          <w:sz w:val="20"/>
+          <w:szCs w:val="20"/>
+        </w:rPr>
+        <w:t>JulgamentoPrisioneiro</w:t>
+      </w:r>
+      <w:proofErr w:type="spellEnd"/>
+      <w:r>
+        <w:rPr>
+          <w:rFonts w:ascii="Consolas" w:hAnsi="Consolas" w:cs="Consolas"/>
+          <w:color w:val="000000"/>
+          <w:sz w:val="20"/>
+          <w:szCs w:val="20"/>
+        </w:rPr>
+        <w:t>(</w:t>
+      </w:r>
+      <w:proofErr w:type="gramEnd"/>
+      <w:r>
+        <w:rPr>
+          <w:rFonts w:ascii="Consolas" w:hAnsi="Consolas" w:cs="Consolas"/>
+          <w:color w:val="000000"/>
+          <w:sz w:val="20"/>
+          <w:szCs w:val="20"/>
+        </w:rPr>
+        <w:t>);</w:t>
+      </w:r>
+    </w:p>
+    <w:p>
+      <w:pPr>
+        <w:autoSpaceDE w:val="0"/>
+        <w:autoSpaceDN w:val="0"/>
+        <w:adjustRightInd w:val="0"/>
+        <w:spacing w:after="0" w:line="240" w:lineRule="auto"/>
+        <w:rPr>
+          <w:rFonts w:ascii="Consolas" w:hAnsi="Consolas" w:cs="Consolas"/>
+          <w:sz w:val="20"/>
+          <w:szCs w:val="20"/>
+        </w:rPr>
+      </w:pPr>
+    </w:p>
+    <w:p>
+      <w:pPr>
+        <w:autoSpaceDE w:val="0"/>
+        <w:autoSpaceDN w:val="0"/>
+        <w:adjustRightInd w:val="0"/>
+        <w:spacing w:after="0" w:line="240" w:lineRule="auto"/>
+        <w:rPr>
+          <w:rFonts w:ascii="Consolas" w:hAnsi="Consolas" w:cs="Consolas"/>
+          <w:sz w:val="20"/>
+          <w:szCs w:val="20"/>
+        </w:rPr>
+      </w:pPr>
+      <w:r>
+        <w:rPr>
+          <w:rFonts w:ascii="Consolas" w:hAnsi="Consolas" w:cs="Consolas"/>
+          <w:color w:val="000000"/>
+          <w:sz w:val="20"/>
+          <w:szCs w:val="20"/>
+        </w:rPr>
+        <w:tab/>
+      </w:r>
+      <w:r>
+        <w:rPr>
+          <w:rFonts w:ascii="Consolas" w:hAnsi="Consolas" w:cs="Consolas"/>
+          <w:color w:val="000000"/>
+          <w:sz w:val="20"/>
+          <w:szCs w:val="20"/>
+        </w:rPr>
+        <w:tab/>
+      </w:r>
+      <w:r>
+        <w:rPr>
+          <w:rFonts w:ascii="Consolas" w:hAnsi="Consolas" w:cs="Consolas"/>
+          <w:color w:val="000000"/>
+          <w:sz w:val="20"/>
+          <w:szCs w:val="20"/>
+        </w:rPr>
+        <w:tab/>
+      </w:r>
+      <w:proofErr w:type="spellStart"/>
+      <w:r>
+        <w:rPr>
+          <w:rFonts w:ascii="Consolas" w:hAnsi="Consolas" w:cs="Consolas"/>
+          <w:b/>
+          <w:bCs/>
+          <w:color w:val="7F0055"/>
+          <w:sz w:val="20"/>
+          <w:szCs w:val="20"/>
+        </w:rPr>
+        <w:t>int</w:t>
+      </w:r>
+      <w:proofErr w:type="spellEnd"/>
+      <w:r>
+        <w:rPr>
+          <w:rFonts w:ascii="Consolas" w:hAnsi="Consolas" w:cs="Consolas"/>
+          <w:color w:val="000000"/>
+          <w:sz w:val="20"/>
+          <w:szCs w:val="20"/>
+        </w:rPr>
+        <w:t xml:space="preserve"> </w:t>
+      </w:r>
+      <w:proofErr w:type="spellStart"/>
+      <w:r>
+        <w:rPr>
+          <w:rFonts w:ascii="Consolas" w:hAnsi="Consolas" w:cs="Consolas"/>
+          <w:color w:val="6A3E3E"/>
+          <w:sz w:val="20"/>
+          <w:szCs w:val="20"/>
+          <w:shd w:val="clear" w:color="auto" w:fill="F0D8A8"/>
+        </w:rPr>
+        <w:t>penaSuspeitoA</w:t>
+      </w:r>
+      <w:proofErr w:type="spellEnd"/>
+      <w:r>
+        <w:rPr>
+          <w:rFonts w:ascii="Consolas" w:hAnsi="Consolas" w:cs="Consolas"/>
+          <w:color w:val="000000"/>
+          <w:sz w:val="20"/>
+          <w:szCs w:val="20"/>
+        </w:rPr>
+        <w:t xml:space="preserve"> = </w:t>
+      </w:r>
+      <w:proofErr w:type="spellStart"/>
+      <w:proofErr w:type="gramStart"/>
+      <w:r>
+        <w:rPr>
+          <w:rFonts w:ascii="Consolas" w:hAnsi="Consolas" w:cs="Consolas"/>
+          <w:color w:val="6A3E3E"/>
+          <w:sz w:val="20"/>
+          <w:szCs w:val="20"/>
+        </w:rPr>
+        <w:t>jp</w:t>
+      </w:r>
+      <w:r>
+        <w:rPr>
+          <w:rFonts w:ascii="Consolas" w:hAnsi="Consolas" w:cs="Consolas"/>
+          <w:color w:val="000000"/>
+          <w:sz w:val="20"/>
+          <w:szCs w:val="20"/>
+        </w:rPr>
+        <w:t>.calculaPena</w:t>
+      </w:r>
+      <w:proofErr w:type="spellEnd"/>
+      <w:proofErr w:type="gramEnd"/>
+      <w:r>
+        <w:rPr>
+          <w:rFonts w:ascii="Consolas" w:hAnsi="Consolas" w:cs="Consolas"/>
+          <w:color w:val="000000"/>
+          <w:sz w:val="20"/>
+          <w:szCs w:val="20"/>
+        </w:rPr>
+        <w:t>(</w:t>
+      </w:r>
+      <w:proofErr w:type="spellStart"/>
+      <w:r>
+        <w:rPr>
+          <w:rFonts w:ascii="Consolas" w:hAnsi="Consolas" w:cs="Consolas"/>
+          <w:color w:val="6A3E3E"/>
+          <w:sz w:val="20"/>
+          <w:szCs w:val="20"/>
+        </w:rPr>
+        <w:t>respostaSuspeitoA</w:t>
+      </w:r>
+      <w:proofErr w:type="spellEnd"/>
+      <w:r>
+        <w:rPr>
+          <w:rFonts w:ascii="Consolas" w:hAnsi="Consolas" w:cs="Consolas"/>
+          <w:color w:val="000000"/>
+          <w:sz w:val="20"/>
+          <w:szCs w:val="20"/>
+        </w:rPr>
+        <w:t xml:space="preserve">, </w:t>
+      </w:r>
+      <w:proofErr w:type="spellStart"/>
+      <w:r>
+        <w:rPr>
+          <w:rFonts w:ascii="Consolas" w:hAnsi="Consolas" w:cs="Consolas"/>
+          <w:color w:val="6A3E3E"/>
+          <w:sz w:val="20"/>
+          <w:szCs w:val="20"/>
+        </w:rPr>
+        <w:t>respostaSuspeitoB</w:t>
+      </w:r>
+      <w:proofErr w:type="spellEnd"/>
+      <w:r>
+        <w:rPr>
+          <w:rFonts w:ascii="Consolas" w:hAnsi="Consolas" w:cs="Consolas"/>
+          <w:color w:val="000000"/>
+          <w:sz w:val="20"/>
+          <w:szCs w:val="20"/>
+        </w:rPr>
+        <w:t>);</w:t>
+      </w:r>
+    </w:p>
+    <w:p>
+      <w:pPr>
+        <w:autoSpaceDE w:val="0"/>
+        <w:autoSpaceDN w:val="0"/>
+        <w:adjustRightInd w:val="0"/>
+        <w:spacing w:after="0" w:line="240" w:lineRule="auto"/>
+        <w:rPr>
+          <w:rFonts w:ascii="Consolas" w:hAnsi="Consolas" w:cs="Consolas"/>
+          <w:sz w:val="20"/>
+          <w:szCs w:val="20"/>
+        </w:rPr>
+      </w:pPr>
+      <w:r>
+        <w:rPr>
+          <w:rFonts w:ascii="Consolas" w:hAnsi="Consolas" w:cs="Consolas"/>
+          <w:color w:val="000000"/>
+          <w:sz w:val="20"/>
+          <w:szCs w:val="20"/>
+        </w:rPr>
+        <w:tab/>
+      </w:r>
+      <w:r>
+        <w:rPr>
+          <w:rFonts w:ascii="Consolas" w:hAnsi="Consolas" w:cs="Consolas"/>
+          <w:color w:val="000000"/>
+          <w:sz w:val="20"/>
+          <w:szCs w:val="20"/>
+        </w:rPr>
+        <w:tab/>
+      </w:r>
+      <w:r>
+        <w:rPr>
+          <w:rFonts w:ascii="Consolas" w:hAnsi="Consolas" w:cs="Consolas"/>
+          <w:color w:val="000000"/>
+          <w:sz w:val="20"/>
+          <w:szCs w:val="20"/>
+        </w:rPr>
+        <w:tab/>
+      </w:r>
+      <w:proofErr w:type="spellStart"/>
+      <w:r>
+        <w:rPr>
+          <w:rFonts w:ascii="Consolas" w:hAnsi="Consolas" w:cs="Consolas"/>
+          <w:b/>
+          <w:bCs/>
+          <w:color w:val="7F0055"/>
+          <w:sz w:val="20"/>
+          <w:szCs w:val="20"/>
+        </w:rPr>
+        <w:t>int</w:t>
+      </w:r>
+      <w:proofErr w:type="spellEnd"/>
+      <w:r>
+        <w:rPr>
+          <w:rFonts w:ascii="Consolas" w:hAnsi="Consolas" w:cs="Consolas"/>
+          <w:color w:val="000000"/>
+          <w:sz w:val="20"/>
+          <w:szCs w:val="20"/>
+        </w:rPr>
+        <w:t xml:space="preserve"> </w:t>
+      </w:r>
+      <w:proofErr w:type="spellStart"/>
+      <w:r>
+        <w:rPr>
+          <w:rFonts w:ascii="Consolas" w:hAnsi="Consolas" w:cs="Consolas"/>
+          <w:color w:val="6A3E3E"/>
+          <w:sz w:val="20"/>
+          <w:szCs w:val="20"/>
+        </w:rPr>
+        <w:t>penaSuspeitoB</w:t>
+      </w:r>
+      <w:proofErr w:type="spellEnd"/>
+      <w:r>
+        <w:rPr>
+          <w:rFonts w:ascii="Consolas" w:hAnsi="Consolas" w:cs="Consolas"/>
+          <w:color w:val="000000"/>
+          <w:sz w:val="20"/>
+          <w:szCs w:val="20"/>
+        </w:rPr>
+        <w:t xml:space="preserve"> = </w:t>
+      </w:r>
+      <w:proofErr w:type="spellStart"/>
+      <w:proofErr w:type="gramStart"/>
+      <w:r>
+        <w:rPr>
+          <w:rFonts w:ascii="Consolas" w:hAnsi="Consolas" w:cs="Consolas"/>
+          <w:color w:val="6A3E3E"/>
+          <w:sz w:val="20"/>
+          <w:szCs w:val="20"/>
+        </w:rPr>
+        <w:t>jp</w:t>
+      </w:r>
+      <w:r>
+        <w:rPr>
+          <w:rFonts w:ascii="Consolas" w:hAnsi="Consolas" w:cs="Consolas"/>
+          <w:color w:val="000000"/>
+          <w:sz w:val="20"/>
+          <w:szCs w:val="20"/>
+        </w:rPr>
+        <w:t>.calculaPena</w:t>
+      </w:r>
+      <w:proofErr w:type="spellEnd"/>
+      <w:proofErr w:type="gramEnd"/>
+      <w:r>
+        <w:rPr>
+          <w:rFonts w:ascii="Consolas" w:hAnsi="Consolas" w:cs="Consolas"/>
+          <w:color w:val="000000"/>
+          <w:sz w:val="20"/>
+          <w:szCs w:val="20"/>
+        </w:rPr>
+        <w:t>(</w:t>
+      </w:r>
+      <w:proofErr w:type="spellStart"/>
+      <w:r>
+        <w:rPr>
+          <w:rFonts w:ascii="Consolas" w:hAnsi="Consolas" w:cs="Consolas"/>
+          <w:color w:val="6A3E3E"/>
+          <w:sz w:val="20"/>
+          <w:szCs w:val="20"/>
+        </w:rPr>
+        <w:t>respostaSuspeitoA</w:t>
+      </w:r>
+      <w:proofErr w:type="spellEnd"/>
+      <w:r>
+        <w:rPr>
+          <w:rFonts w:ascii="Consolas" w:hAnsi="Consolas" w:cs="Consolas"/>
+          <w:color w:val="000000"/>
+          <w:sz w:val="20"/>
+          <w:szCs w:val="20"/>
+        </w:rPr>
+        <w:t xml:space="preserve">, </w:t>
+      </w:r>
+      <w:proofErr w:type="spellStart"/>
+      <w:r>
+        <w:rPr>
+          <w:rFonts w:ascii="Consolas" w:hAnsi="Consolas" w:cs="Consolas"/>
+          <w:color w:val="6A3E3E"/>
+          <w:sz w:val="20"/>
+          <w:szCs w:val="20"/>
+        </w:rPr>
+        <w:t>respostaSuspeitoB</w:t>
+      </w:r>
+      <w:proofErr w:type="spellEnd"/>
+      <w:r>
+        <w:rPr>
+          <w:rFonts w:ascii="Consolas" w:hAnsi="Consolas" w:cs="Consolas"/>
+          <w:color w:val="000000"/>
+          <w:sz w:val="20"/>
+          <w:szCs w:val="20"/>
+        </w:rPr>
+        <w:t>);</w:t>
+      </w:r>
+    </w:p>
+    <w:p>
+      <w:pPr>
+        <w:autoSpaceDE w:val="0"/>
+        <w:autoSpaceDN w:val="0"/>
+        <w:adjustRightInd w:val="0"/>
+        <w:spacing w:after="0" w:line="240" w:lineRule="auto"/>
+        <w:rPr>
+          <w:rFonts w:ascii="Consolas" w:hAnsi="Consolas" w:cs="Consolas"/>
+          <w:sz w:val="20"/>
+          <w:szCs w:val="20"/>
+        </w:rPr>
+      </w:pPr>
+      <w:r>
+        <w:rPr>
+          <w:rFonts w:ascii="Consolas" w:hAnsi="Consolas" w:cs="Consolas"/>
+          <w:color w:val="000000"/>
+          <w:sz w:val="20"/>
+          <w:szCs w:val="20"/>
+        </w:rPr>
+        <w:tab/>
+      </w:r>
+      <w:r>
+        <w:rPr>
+          <w:rFonts w:ascii="Consolas" w:hAnsi="Consolas" w:cs="Consolas"/>
+          <w:color w:val="000000"/>
+          <w:sz w:val="20"/>
+          <w:szCs w:val="20"/>
+        </w:rPr>
+        <w:tab/>
+      </w:r>
+      <w:r>
+        <w:rPr>
+          <w:rFonts w:ascii="Consolas" w:hAnsi="Consolas" w:cs="Consolas"/>
+          <w:color w:val="000000"/>
+          <w:sz w:val="20"/>
+          <w:szCs w:val="20"/>
+        </w:rPr>
+        <w:tab/>
+      </w:r>
+    </w:p>
+    <w:p>
+      <w:pPr>
+        <w:autoSpaceDE w:val="0"/>
+        <w:autoSpaceDN w:val="0"/>
+        <w:adjustRightInd w:val="0"/>
+        <w:spacing w:after="0" w:line="240" w:lineRule="auto"/>
+        <w:rPr>
+          <w:rFonts w:ascii="Consolas" w:hAnsi="Consolas" w:cs="Consolas"/>
+          <w:sz w:val="20"/>
+          <w:szCs w:val="20"/>
+        </w:rPr>
+      </w:pPr>
+      <w:r>
+        <w:rPr>
+          <w:rFonts w:ascii="Consolas" w:hAnsi="Consolas" w:cs="Consolas"/>
+          <w:color w:val="000000"/>
+          <w:sz w:val="20"/>
+          <w:szCs w:val="20"/>
+        </w:rPr>
+        <w:tab/>
+      </w:r>
+      <w:r>
+        <w:rPr>
+          <w:rFonts w:ascii="Consolas" w:hAnsi="Consolas" w:cs="Consolas"/>
+          <w:color w:val="000000"/>
+          <w:sz w:val="20"/>
+          <w:szCs w:val="20"/>
+        </w:rPr>
+        <w:tab/>
+      </w:r>
+      <w:r>
+        <w:rPr>
+          <w:rFonts w:ascii="Consolas" w:hAnsi="Consolas" w:cs="Consolas"/>
+          <w:color w:val="000000"/>
+          <w:sz w:val="20"/>
+          <w:szCs w:val="20"/>
+        </w:rPr>
+        <w:tab/>
+      </w:r>
+      <w:proofErr w:type="spellStart"/>
+      <w:proofErr w:type="gramStart"/>
+      <w:r>
+        <w:rPr>
+          <w:rFonts w:ascii="Consolas" w:hAnsi="Consolas" w:cs="Consolas"/>
+          <w:i/>
+          <w:iCs/>
+          <w:color w:val="000000"/>
+          <w:sz w:val="20"/>
+          <w:szCs w:val="20"/>
+        </w:rPr>
+        <w:t>assertEquals</w:t>
+      </w:r>
+      <w:proofErr w:type="spellEnd"/>
+      <w:r>
+        <w:rPr>
+          <w:rFonts w:ascii="Consolas" w:hAnsi="Consolas" w:cs="Consolas"/>
+          <w:color w:val="000000"/>
+          <w:sz w:val="20"/>
+          <w:szCs w:val="20"/>
+        </w:rPr>
+        <w:t>(</w:t>
+      </w:r>
+      <w:proofErr w:type="gramEnd"/>
+      <w:r>
+        <w:rPr>
+          <w:rFonts w:ascii="Consolas" w:hAnsi="Consolas" w:cs="Consolas"/>
+          <w:color w:val="000000"/>
+          <w:sz w:val="20"/>
+          <w:szCs w:val="20"/>
+        </w:rPr>
+        <w:t xml:space="preserve">11, </w:t>
+      </w:r>
+      <w:proofErr w:type="spellStart"/>
+      <w:r>
+        <w:rPr>
+          <w:rFonts w:ascii="Consolas" w:hAnsi="Consolas" w:cs="Consolas"/>
+          <w:color w:val="6A3E3E"/>
+          <w:sz w:val="20"/>
+          <w:szCs w:val="20"/>
+          <w:shd w:val="clear" w:color="auto" w:fill="D4D4D4"/>
+        </w:rPr>
+        <w:t>penaSuspeitoA</w:t>
+      </w:r>
+      <w:proofErr w:type="spellEnd"/>
+      <w:r>
+        <w:rPr>
+          <w:rFonts w:ascii="Consolas" w:hAnsi="Consolas" w:cs="Consolas"/>
+          <w:color w:val="000000"/>
+          <w:sz w:val="20"/>
+          <w:szCs w:val="20"/>
+        </w:rPr>
+        <w:t>);</w:t>
+      </w:r>
+    </w:p>
+    <w:p>
+      <w:pPr>
+        <w:autoSpaceDE w:val="0"/>
+        <w:autoSpaceDN w:val="0"/>
+        <w:adjustRightInd w:val="0"/>
+        <w:spacing w:after="0" w:line="240" w:lineRule="auto"/>
+        <w:rPr>
+          <w:rFonts w:ascii="Consolas" w:hAnsi="Consolas" w:cs="Consolas"/>
+          <w:sz w:val="20"/>
+          <w:szCs w:val="20"/>
+        </w:rPr>
+      </w:pPr>
+      <w:r>
+        <w:rPr>
+          <w:rFonts w:ascii="Consolas" w:hAnsi="Consolas" w:cs="Consolas"/>
+          <w:color w:val="000000"/>
+          <w:sz w:val="20"/>
+          <w:szCs w:val="20"/>
+        </w:rPr>
+        <w:tab/>
+      </w:r>
+      <w:r>
+        <w:rPr>
+          <w:rFonts w:ascii="Consolas" w:hAnsi="Consolas" w:cs="Consolas"/>
+          <w:color w:val="000000"/>
+          <w:sz w:val="20"/>
+          <w:szCs w:val="20"/>
+        </w:rPr>
+        <w:tab/>
+      </w:r>
+      <w:r>
+        <w:rPr>
+          <w:rFonts w:ascii="Consolas" w:hAnsi="Consolas" w:cs="Consolas"/>
+          <w:color w:val="000000"/>
+          <w:sz w:val="20"/>
+          <w:szCs w:val="20"/>
+        </w:rPr>
+        <w:tab/>
+      </w:r>
+      <w:proofErr w:type="spellStart"/>
+      <w:proofErr w:type="gramStart"/>
+      <w:r>
+        <w:rPr>
+          <w:rFonts w:ascii="Consolas" w:hAnsi="Consolas" w:cs="Consolas"/>
+          <w:i/>
+          <w:iCs/>
+          <w:color w:val="000000"/>
+          <w:sz w:val="20"/>
+          <w:szCs w:val="20"/>
+        </w:rPr>
+        <w:t>assertEquals</w:t>
+      </w:r>
+      <w:proofErr w:type="spellEnd"/>
+      <w:r>
+        <w:rPr>
+          <w:rFonts w:ascii="Consolas" w:hAnsi="Consolas" w:cs="Consolas"/>
+          <w:color w:val="000000"/>
+          <w:sz w:val="20"/>
+          <w:szCs w:val="20"/>
+        </w:rPr>
+        <w:t>(</w:t>
+      </w:r>
+      <w:proofErr w:type="gramEnd"/>
+      <w:r>
+        <w:rPr>
+          <w:rFonts w:ascii="Consolas" w:hAnsi="Consolas" w:cs="Consolas"/>
+          <w:color w:val="000000"/>
+          <w:sz w:val="20"/>
+          <w:szCs w:val="20"/>
+        </w:rPr>
+        <w:t xml:space="preserve">11, </w:t>
+      </w:r>
+      <w:proofErr w:type="spellStart"/>
+      <w:r>
+        <w:rPr>
+          <w:rFonts w:ascii="Consolas" w:hAnsi="Consolas" w:cs="Consolas"/>
+          <w:color w:val="6A3E3E"/>
+          <w:sz w:val="20"/>
+          <w:szCs w:val="20"/>
+        </w:rPr>
+        <w:t>penaSuspeitoB</w:t>
+      </w:r>
+      <w:proofErr w:type="spellEnd"/>
+      <w:r>
+        <w:rPr>
+          <w:rFonts w:ascii="Consolas" w:hAnsi="Consolas" w:cs="Consolas"/>
+          <w:color w:val="000000"/>
+          <w:sz w:val="20"/>
+          <w:szCs w:val="20"/>
+        </w:rPr>
+        <w:t>);</w:t>
+      </w:r>
+    </w:p>
+    <w:p>
+      <w:pPr>
+        <w:rPr>
+          <w:rFonts w:ascii="Consolas" w:hAnsi="Consolas" w:cs="Consolas"/>
+          <w:color w:val="000000"/>
+          <w:sz w:val="20"/>
+          <w:szCs w:val="20"/>
+        </w:rPr>
+      </w:pPr>
+      <w:r>
+        <w:rPr>
+          <w:rFonts w:ascii="Consolas" w:hAnsi="Consolas" w:cs="Consolas"/>
+          <w:color w:val="000000"/>
+          <w:sz w:val="20"/>
+          <w:szCs w:val="20"/>
+        </w:rPr>
+        <w:tab/>
+      </w:r>
+      <w:r>
+        <w:rPr>
+          <w:rFonts w:ascii="Consolas" w:hAnsi="Consolas" w:cs="Consolas"/>
+          <w:color w:val="000000"/>
+          <w:sz w:val="20"/>
+          <w:szCs w:val="20"/>
+        </w:rPr>
+        <w:tab/>
+        <w:t>}</w:t>
+      </w:r>
+    </w:p>
+    <w:p>
+      <w:pPr>
+        <w:rPr>
+          <w:rFonts w:ascii="Consolas" w:hAnsi="Consolas" w:cs="Consolas"/>
+          <w:color w:val="000000"/>
+          <w:sz w:val="20"/>
+          <w:szCs w:val="20"/>
+        </w:rPr>
+      </w:pPr>
+      <w:r>
+        <w:rPr>
+          <w:rFonts w:ascii="Consolas" w:hAnsi="Consolas" w:cs="Consolas"/>
+          <w:color w:val="000000"/>
+          <w:sz w:val="20"/>
+          <w:szCs w:val="20"/>
+        </w:rPr>
+        <w:t>Teste Ok</w:t>
       </w:r>
       <w:bookmarkStart w:id="0" w:name="_GoBack"/>
       <w:bookmarkEnd w:id="0"/>
+    </w:p>
+    <w:p>
+      <w:pPr>
+        <w:rPr>
+          <w:rFonts w:ascii="Consolas" w:hAnsi="Consolas" w:cs="Consolas"/>
+          <w:color w:val="000000"/>
+          <w:sz w:val="20"/>
+          <w:szCs w:val="20"/>
+        </w:rPr>
+      </w:pPr>
     </w:p>
     <w:p/>
     <w:p/>

</xml_diff>